<commit_message>
improved layout of whitepaper
</commit_message>
<xml_diff>
--- a/whitepaper/AIM42-Whitepaper.docx
+++ b/whitepaper/AIM42-Whitepaper.docx
@@ -98,6 +98,7 @@
         </w:rPr>
         <w:br/>
       </w:r>
+      <w:proofErr w:type="spellStart"/>
       <w:r>
         <w:rPr>
           <w:rFonts w:asciiTheme="majorHAnsi" w:eastAsiaTheme="majorEastAsia" w:hAnsiTheme="majorHAnsi" w:cstheme="majorBidi"/>
@@ -107,8 +108,105 @@
           <w:szCs w:val="26"/>
           <w:lang w:val="de-DE" w:eastAsia="ja-JP"/>
         </w:rPr>
-        <w:t>Methodical Improvement of Software Systems and –Architectures</w:t>
-      </w:r>
+        <w:t>Methodical</w:t>
+      </w:r>
+      <w:proofErr w:type="spellEnd"/>
+      <w:r>
+        <w:rPr>
+          <w:rFonts w:asciiTheme="majorHAnsi" w:eastAsiaTheme="majorEastAsia" w:hAnsiTheme="majorHAnsi" w:cstheme="majorBidi"/>
+          <w:bCs/>
+          <w:color w:val="4F81BD" w:themeColor="accent1"/>
+          <w:sz w:val="26"/>
+          <w:szCs w:val="26"/>
+          <w:lang w:val="de-DE" w:eastAsia="ja-JP"/>
+        </w:rPr>
+        <w:t xml:space="preserve"> </w:t>
+      </w:r>
+      <w:proofErr w:type="spellStart"/>
+      <w:r>
+        <w:rPr>
+          <w:rFonts w:asciiTheme="majorHAnsi" w:eastAsiaTheme="majorEastAsia" w:hAnsiTheme="majorHAnsi" w:cstheme="majorBidi"/>
+          <w:bCs/>
+          <w:color w:val="4F81BD" w:themeColor="accent1"/>
+          <w:sz w:val="26"/>
+          <w:szCs w:val="26"/>
+          <w:lang w:val="de-DE" w:eastAsia="ja-JP"/>
+        </w:rPr>
+        <w:t>Improvement</w:t>
+      </w:r>
+      <w:proofErr w:type="spellEnd"/>
+      <w:r>
+        <w:rPr>
+          <w:rFonts w:asciiTheme="majorHAnsi" w:eastAsiaTheme="majorEastAsia" w:hAnsiTheme="majorHAnsi" w:cstheme="majorBidi"/>
+          <w:bCs/>
+          <w:color w:val="4F81BD" w:themeColor="accent1"/>
+          <w:sz w:val="26"/>
+          <w:szCs w:val="26"/>
+          <w:lang w:val="de-DE" w:eastAsia="ja-JP"/>
+        </w:rPr>
+        <w:t xml:space="preserve"> </w:t>
+      </w:r>
+      <w:proofErr w:type="spellStart"/>
+      <w:r>
+        <w:rPr>
+          <w:rFonts w:asciiTheme="majorHAnsi" w:eastAsiaTheme="majorEastAsia" w:hAnsiTheme="majorHAnsi" w:cstheme="majorBidi"/>
+          <w:bCs/>
+          <w:color w:val="4F81BD" w:themeColor="accent1"/>
+          <w:sz w:val="26"/>
+          <w:szCs w:val="26"/>
+          <w:lang w:val="de-DE" w:eastAsia="ja-JP"/>
+        </w:rPr>
+        <w:t>of</w:t>
+      </w:r>
+      <w:proofErr w:type="spellEnd"/>
+      <w:r>
+        <w:rPr>
+          <w:rFonts w:asciiTheme="majorHAnsi" w:eastAsiaTheme="majorEastAsia" w:hAnsiTheme="majorHAnsi" w:cstheme="majorBidi"/>
+          <w:bCs/>
+          <w:color w:val="4F81BD" w:themeColor="accent1"/>
+          <w:sz w:val="26"/>
+          <w:szCs w:val="26"/>
+          <w:lang w:val="de-DE" w:eastAsia="ja-JP"/>
+        </w:rPr>
+        <w:t xml:space="preserve"> Software Systems </w:t>
+      </w:r>
+      <w:proofErr w:type="spellStart"/>
+      <w:r>
+        <w:rPr>
+          <w:rFonts w:asciiTheme="majorHAnsi" w:eastAsiaTheme="majorEastAsia" w:hAnsiTheme="majorHAnsi" w:cstheme="majorBidi"/>
+          <w:bCs/>
+          <w:color w:val="4F81BD" w:themeColor="accent1"/>
+          <w:sz w:val="26"/>
+          <w:szCs w:val="26"/>
+          <w:lang w:val="de-DE" w:eastAsia="ja-JP"/>
+        </w:rPr>
+        <w:t>and</w:t>
+      </w:r>
+      <w:proofErr w:type="spellEnd"/>
+      <w:r>
+        <w:rPr>
+          <w:rFonts w:asciiTheme="majorHAnsi" w:eastAsiaTheme="majorEastAsia" w:hAnsiTheme="majorHAnsi" w:cstheme="majorBidi"/>
+          <w:bCs/>
+          <w:color w:val="4F81BD" w:themeColor="accent1"/>
+          <w:sz w:val="26"/>
+          <w:szCs w:val="26"/>
+          <w:lang w:val="de-DE" w:eastAsia="ja-JP"/>
+        </w:rPr>
+        <w:t xml:space="preserve"> –</w:t>
+      </w:r>
+      <w:proofErr w:type="spellStart"/>
+      <w:r>
+        <w:rPr>
+          <w:rFonts w:asciiTheme="majorHAnsi" w:eastAsiaTheme="majorEastAsia" w:hAnsiTheme="majorHAnsi" w:cstheme="majorBidi"/>
+          <w:bCs/>
+          <w:color w:val="4F81BD" w:themeColor="accent1"/>
+          <w:sz w:val="26"/>
+          <w:szCs w:val="26"/>
+          <w:lang w:val="de-DE" w:eastAsia="ja-JP"/>
+        </w:rPr>
+        <w:t>Architectures</w:t>
+      </w:r>
+      <w:proofErr w:type="spellEnd"/>
     </w:p>
     <w:p>
       <w:pPr>
@@ -152,8 +250,21 @@
       <w:r>
         <w:t xml:space="preserve">This </w:t>
       </w:r>
-      <w:r>
-        <w:t xml:space="preserve">paper outlines </w:t>
+      <w:proofErr w:type="spellStart"/>
+      <w:r>
+        <w:t>paper</w:t>
+      </w:r>
+      <w:proofErr w:type="spellEnd"/>
+      <w:r>
+        <w:t xml:space="preserve"> </w:t>
+      </w:r>
+      <w:proofErr w:type="spellStart"/>
+      <w:r>
+        <w:t>outlines</w:t>
+      </w:r>
+      <w:proofErr w:type="spellEnd"/>
+      <w:r>
+        <w:t xml:space="preserve"> </w:t>
       </w:r>
       <w:r>
         <w:rPr>
@@ -174,7 +285,127 @@
         <w:t>42</w:t>
       </w:r>
       <w:r>
-        <w:t xml:space="preserve">, the architecture improvement method, a systematic yet pragmatic approach to improve productive software systems and architectures. </w:t>
+        <w:t xml:space="preserve">, </w:t>
+      </w:r>
+      <w:proofErr w:type="spellStart"/>
+      <w:r>
+        <w:t>the</w:t>
+      </w:r>
+      <w:proofErr w:type="spellEnd"/>
+      <w:r>
+        <w:t xml:space="preserve"> </w:t>
+      </w:r>
+      <w:proofErr w:type="spellStart"/>
+      <w:r>
+        <w:t>architecture</w:t>
+      </w:r>
+      <w:proofErr w:type="spellEnd"/>
+      <w:r>
+        <w:t xml:space="preserve"> </w:t>
+      </w:r>
+      <w:proofErr w:type="spellStart"/>
+      <w:r>
+        <w:t>improvement</w:t>
+      </w:r>
+      <w:proofErr w:type="spellEnd"/>
+      <w:r>
+        <w:t xml:space="preserve"> </w:t>
+      </w:r>
+      <w:proofErr w:type="spellStart"/>
+      <w:r>
+        <w:t>method</w:t>
+      </w:r>
+      <w:proofErr w:type="spellEnd"/>
+      <w:r>
+        <w:t xml:space="preserve">, a </w:t>
+      </w:r>
+      <w:proofErr w:type="spellStart"/>
+      <w:r>
+        <w:t>systematic</w:t>
+      </w:r>
+      <w:proofErr w:type="spellEnd"/>
+      <w:r>
+        <w:t xml:space="preserve"> </w:t>
+      </w:r>
+      <w:proofErr w:type="spellStart"/>
+      <w:r>
+        <w:t>yet</w:t>
+      </w:r>
+      <w:proofErr w:type="spellEnd"/>
+      <w:r>
+        <w:t xml:space="preserve"> </w:t>
+      </w:r>
+      <w:proofErr w:type="spellStart"/>
+      <w:r>
+        <w:t>pragmatic</w:t>
+      </w:r>
+      <w:proofErr w:type="spellEnd"/>
+      <w:r>
+        <w:t xml:space="preserve"> </w:t>
+      </w:r>
+      <w:proofErr w:type="spellStart"/>
+      <w:r>
+        <w:t>approach</w:t>
+      </w:r>
+      <w:proofErr w:type="spellEnd"/>
+      <w:r>
+        <w:t xml:space="preserve"> </w:t>
+      </w:r>
+      <w:proofErr w:type="spellStart"/>
+      <w:r>
+        <w:t>to</w:t>
+      </w:r>
+      <w:proofErr w:type="spellEnd"/>
+      <w:r>
+        <w:t xml:space="preserve"> </w:t>
+      </w:r>
+      <w:proofErr w:type="spellStart"/>
+      <w:r>
+        <w:t>improve</w:t>
+      </w:r>
+      <w:proofErr w:type="spellEnd"/>
+      <w:r>
+        <w:t xml:space="preserve"> </w:t>
+      </w:r>
+      <w:proofErr w:type="spellStart"/>
+      <w:r>
+        <w:t>productive</w:t>
+      </w:r>
+      <w:proofErr w:type="spellEnd"/>
+      <w:r>
+        <w:t xml:space="preserve"> </w:t>
+      </w:r>
+      <w:proofErr w:type="spellStart"/>
+      <w:r>
+        <w:t>software</w:t>
+      </w:r>
+      <w:proofErr w:type="spellEnd"/>
+      <w:r>
+        <w:t xml:space="preserve"> </w:t>
+      </w:r>
+      <w:proofErr w:type="spellStart"/>
+      <w:r>
+        <w:t>systems</w:t>
+      </w:r>
+      <w:proofErr w:type="spellEnd"/>
+      <w:r>
+        <w:t xml:space="preserve"> </w:t>
+      </w:r>
+      <w:proofErr w:type="spellStart"/>
+      <w:r>
+        <w:t>and</w:t>
+      </w:r>
+      <w:proofErr w:type="spellEnd"/>
+      <w:r>
+        <w:t xml:space="preserve"> </w:t>
+      </w:r>
+      <w:proofErr w:type="spellStart"/>
+      <w:r>
+        <w:t>architectures</w:t>
+      </w:r>
+      <w:proofErr w:type="spellEnd"/>
+      <w:r>
+        <w:t xml:space="preserve">. </w:t>
       </w:r>
       <w:proofErr w:type="gramStart"/>
       <w:r>
@@ -197,7 +428,175 @@
       </w:r>
       <w:proofErr w:type="gramEnd"/>
       <w:r>
-        <w:t xml:space="preserve"> relies on a small number of domain concepts and works iteratively in three phases (analyze, evaluate, improve) supported by crosscutting activities. For each phase, </w:t>
+        <w:t xml:space="preserve"> </w:t>
+      </w:r>
+      <w:proofErr w:type="spellStart"/>
+      <w:r>
+        <w:t>relies</w:t>
+      </w:r>
+      <w:proofErr w:type="spellEnd"/>
+      <w:r>
+        <w:t xml:space="preserve"> on a </w:t>
+      </w:r>
+      <w:proofErr w:type="spellStart"/>
+      <w:r>
+        <w:t>small</w:t>
+      </w:r>
+      <w:proofErr w:type="spellEnd"/>
+      <w:r>
+        <w:t xml:space="preserve"> </w:t>
+      </w:r>
+      <w:proofErr w:type="spellStart"/>
+      <w:r>
+        <w:t>number</w:t>
+      </w:r>
+      <w:proofErr w:type="spellEnd"/>
+      <w:r>
+        <w:t xml:space="preserve"> </w:t>
+      </w:r>
+      <w:proofErr w:type="spellStart"/>
+      <w:r>
+        <w:t>of</w:t>
+      </w:r>
+      <w:proofErr w:type="spellEnd"/>
+      <w:r>
+        <w:t xml:space="preserve"> </w:t>
+      </w:r>
+      <w:proofErr w:type="spellStart"/>
+      <w:r>
+        <w:t>domain</w:t>
+      </w:r>
+      <w:proofErr w:type="spellEnd"/>
+      <w:r>
+        <w:t xml:space="preserve"> </w:t>
+      </w:r>
+      <w:proofErr w:type="spellStart"/>
+      <w:r>
+        <w:t>concepts</w:t>
+      </w:r>
+      <w:proofErr w:type="spellEnd"/>
+      <w:r>
+        <w:t xml:space="preserve"> </w:t>
+      </w:r>
+      <w:proofErr w:type="spellStart"/>
+      <w:r>
+        <w:t>and</w:t>
+      </w:r>
+      <w:proofErr w:type="spellEnd"/>
+      <w:r>
+        <w:t xml:space="preserve"> </w:t>
+      </w:r>
+      <w:proofErr w:type="spellStart"/>
+      <w:r>
+        <w:t>works</w:t>
+      </w:r>
+      <w:proofErr w:type="spellEnd"/>
+      <w:r>
+        <w:t xml:space="preserve"> </w:t>
+      </w:r>
+      <w:proofErr w:type="spellStart"/>
+      <w:r>
+        <w:t>iteratively</w:t>
+      </w:r>
+      <w:proofErr w:type="spellEnd"/>
+      <w:r>
+        <w:t xml:space="preserve"> in </w:t>
+      </w:r>
+      <w:proofErr w:type="spellStart"/>
+      <w:r>
+        <w:t>three</w:t>
+      </w:r>
+      <w:proofErr w:type="spellEnd"/>
+      <w:r>
+        <w:t xml:space="preserve"> </w:t>
+      </w:r>
+      <w:proofErr w:type="spellStart"/>
+      <w:r>
+        <w:t>phases</w:t>
+      </w:r>
+      <w:proofErr w:type="spellEnd"/>
+      <w:r>
+        <w:t xml:space="preserve"> (</w:t>
+      </w:r>
+      <w:proofErr w:type="spellStart"/>
+      <w:r>
+        <w:t>analyze</w:t>
+      </w:r>
+      <w:proofErr w:type="spellEnd"/>
+      <w:r>
+        <w:t xml:space="preserve">, </w:t>
+      </w:r>
+      <w:proofErr w:type="spellStart"/>
+      <w:r>
+        <w:t>evaluate</w:t>
+      </w:r>
+      <w:proofErr w:type="spellEnd"/>
+      <w:r>
+        <w:t xml:space="preserve">, </w:t>
+      </w:r>
+      <w:proofErr w:type="spellStart"/>
+      <w:r>
+        <w:t>improve</w:t>
+      </w:r>
+      <w:proofErr w:type="spellEnd"/>
+      <w:r>
+        <w:t xml:space="preserve">) </w:t>
+      </w:r>
+      <w:proofErr w:type="spellStart"/>
+      <w:r>
+        <w:t>supported</w:t>
+      </w:r>
+      <w:proofErr w:type="spellEnd"/>
+      <w:r>
+        <w:t xml:space="preserve"> </w:t>
+      </w:r>
+      <w:proofErr w:type="spellStart"/>
+      <w:r>
+        <w:t>by</w:t>
+      </w:r>
+      <w:proofErr w:type="spellEnd"/>
+      <w:r>
+        <w:t xml:space="preserve"> </w:t>
+      </w:r>
+      <w:proofErr w:type="spellStart"/>
+      <w:r>
+        <w:t>crosscutting</w:t>
+      </w:r>
+      <w:proofErr w:type="spellEnd"/>
+      <w:r>
+        <w:t xml:space="preserve"> </w:t>
+      </w:r>
+      <w:proofErr w:type="spellStart"/>
+      <w:r>
+        <w:t>activities</w:t>
+      </w:r>
+      <w:proofErr w:type="spellEnd"/>
+      <w:r>
+        <w:t xml:space="preserve">. </w:t>
+      </w:r>
+      <w:proofErr w:type="spellStart"/>
+      <w:r>
+        <w:t>For</w:t>
+      </w:r>
+      <w:proofErr w:type="spellEnd"/>
+      <w:r>
+        <w:t xml:space="preserve"> </w:t>
+      </w:r>
+      <w:proofErr w:type="spellStart"/>
+      <w:r>
+        <w:t>each</w:t>
+      </w:r>
+      <w:proofErr w:type="spellEnd"/>
+      <w:r>
+        <w:t xml:space="preserve"> </w:t>
+      </w:r>
+      <w:proofErr w:type="spellStart"/>
+      <w:r>
+        <w:t>phase</w:t>
+      </w:r>
+      <w:proofErr w:type="spellEnd"/>
+      <w:r>
+        <w:t xml:space="preserve">, </w:t>
       </w:r>
       <w:r>
         <w:rPr>
@@ -218,7 +617,159 @@
         <w:t>42</w:t>
       </w:r>
       <w:r>
-        <w:t xml:space="preserve"> proposes a number of proven and established practices and patterns. The method addresses both business and technical stakeholders of software systems. </w:t>
+        <w:t xml:space="preserve"> </w:t>
+      </w:r>
+      <w:proofErr w:type="spellStart"/>
+      <w:r>
+        <w:t>proposes</w:t>
+      </w:r>
+      <w:proofErr w:type="spellEnd"/>
+      <w:r>
+        <w:t xml:space="preserve"> a </w:t>
+      </w:r>
+      <w:proofErr w:type="spellStart"/>
+      <w:r>
+        <w:t>number</w:t>
+      </w:r>
+      <w:proofErr w:type="spellEnd"/>
+      <w:r>
+        <w:t xml:space="preserve"> </w:t>
+      </w:r>
+      <w:proofErr w:type="spellStart"/>
+      <w:r>
+        <w:t>of</w:t>
+      </w:r>
+      <w:proofErr w:type="spellEnd"/>
+      <w:r>
+        <w:t xml:space="preserve"> </w:t>
+      </w:r>
+      <w:proofErr w:type="spellStart"/>
+      <w:r>
+        <w:t>proven</w:t>
+      </w:r>
+      <w:proofErr w:type="spellEnd"/>
+      <w:r>
+        <w:t xml:space="preserve"> </w:t>
+      </w:r>
+      <w:proofErr w:type="spellStart"/>
+      <w:r>
+        <w:t>and</w:t>
+      </w:r>
+      <w:proofErr w:type="spellEnd"/>
+      <w:r>
+        <w:t xml:space="preserve"> </w:t>
+      </w:r>
+      <w:proofErr w:type="spellStart"/>
+      <w:r>
+        <w:t>established</w:t>
+      </w:r>
+      <w:proofErr w:type="spellEnd"/>
+      <w:r>
+        <w:t xml:space="preserve"> </w:t>
+      </w:r>
+      <w:proofErr w:type="spellStart"/>
+      <w:r>
+        <w:t>practices</w:t>
+      </w:r>
+      <w:proofErr w:type="spellEnd"/>
+      <w:r>
+        <w:t xml:space="preserve"> </w:t>
+      </w:r>
+      <w:proofErr w:type="spellStart"/>
+      <w:r>
+        <w:t>and</w:t>
+      </w:r>
+      <w:proofErr w:type="spellEnd"/>
+      <w:r>
+        <w:t xml:space="preserve"> </w:t>
+      </w:r>
+      <w:proofErr w:type="spellStart"/>
+      <w:r>
+        <w:t>patterns</w:t>
+      </w:r>
+      <w:proofErr w:type="spellEnd"/>
+      <w:r>
+        <w:t xml:space="preserve">. The </w:t>
+      </w:r>
+      <w:proofErr w:type="spellStart"/>
+      <w:r>
+        <w:t>method</w:t>
+      </w:r>
+      <w:proofErr w:type="spellEnd"/>
+      <w:r>
+        <w:t xml:space="preserve"> </w:t>
+      </w:r>
+      <w:proofErr w:type="spellStart"/>
+      <w:r>
+        <w:t>addresses</w:t>
+      </w:r>
+      <w:proofErr w:type="spellEnd"/>
+      <w:r>
+        <w:t xml:space="preserve"> </w:t>
+      </w:r>
+      <w:proofErr w:type="spellStart"/>
+      <w:r>
+        <w:t>both</w:t>
+      </w:r>
+      <w:proofErr w:type="spellEnd"/>
+      <w:r>
+        <w:t xml:space="preserve"> </w:t>
+      </w:r>
+      <w:proofErr w:type="spellStart"/>
+      <w:r>
+        <w:t>business</w:t>
+      </w:r>
+      <w:proofErr w:type="spellEnd"/>
+      <w:r>
+        <w:t xml:space="preserve"> </w:t>
+      </w:r>
+      <w:proofErr w:type="spellStart"/>
+      <w:r>
+        <w:t>and</w:t>
+      </w:r>
+      <w:proofErr w:type="spellEnd"/>
+      <w:r>
+        <w:t xml:space="preserve"> </w:t>
+      </w:r>
+      <w:proofErr w:type="spellStart"/>
+      <w:r>
+        <w:t>technical</w:t>
+      </w:r>
+      <w:proofErr w:type="spellEnd"/>
+      <w:r>
+        <w:t xml:space="preserve"> </w:t>
+      </w:r>
+      <w:proofErr w:type="spellStart"/>
+      <w:r>
+        <w:t>stakeholders</w:t>
+      </w:r>
+      <w:proofErr w:type="spellEnd"/>
+      <w:r>
+        <w:t xml:space="preserve"> </w:t>
+      </w:r>
+      <w:proofErr w:type="spellStart"/>
+      <w:r>
+        <w:t>of</w:t>
+      </w:r>
+      <w:proofErr w:type="spellEnd"/>
+      <w:r>
+        <w:t xml:space="preserve"> </w:t>
+      </w:r>
+      <w:proofErr w:type="spellStart"/>
+      <w:r>
+        <w:t>software</w:t>
+      </w:r>
+      <w:proofErr w:type="spellEnd"/>
+      <w:r>
+        <w:t xml:space="preserve"> </w:t>
+      </w:r>
+      <w:proofErr w:type="spellStart"/>
+      <w:r>
+        <w:t>systems</w:t>
+      </w:r>
+      <w:proofErr w:type="spellEnd"/>
+      <w:r>
+        <w:t xml:space="preserve">. </w:t>
       </w:r>
       <w:proofErr w:type="gramStart"/>
       <w:r>
@@ -241,7 +792,199 @@
       </w:r>
       <w:proofErr w:type="gramEnd"/>
       <w:r>
-        <w:t xml:space="preserve"> is developed by an active community in open-source style, backed by extensive industrial experience and scientific research. It has proven to work under time and budget constraints in various industries. </w:t>
+        <w:t xml:space="preserve"> </w:t>
+      </w:r>
+      <w:proofErr w:type="spellStart"/>
+      <w:r>
+        <w:t>is</w:t>
+      </w:r>
+      <w:proofErr w:type="spellEnd"/>
+      <w:r>
+        <w:t xml:space="preserve"> </w:t>
+      </w:r>
+      <w:proofErr w:type="spellStart"/>
+      <w:r>
+        <w:t>developed</w:t>
+      </w:r>
+      <w:proofErr w:type="spellEnd"/>
+      <w:r>
+        <w:t xml:space="preserve"> </w:t>
+      </w:r>
+      <w:proofErr w:type="spellStart"/>
+      <w:r>
+        <w:t>by</w:t>
+      </w:r>
+      <w:proofErr w:type="spellEnd"/>
+      <w:r>
+        <w:t xml:space="preserve"> an </w:t>
+      </w:r>
+      <w:proofErr w:type="spellStart"/>
+      <w:r>
+        <w:t>active</w:t>
+      </w:r>
+      <w:proofErr w:type="spellEnd"/>
+      <w:r>
+        <w:t xml:space="preserve"> </w:t>
+      </w:r>
+      <w:proofErr w:type="spellStart"/>
+      <w:r>
+        <w:t>community</w:t>
+      </w:r>
+      <w:proofErr w:type="spellEnd"/>
+      <w:r>
+        <w:t xml:space="preserve"> in open-</w:t>
+      </w:r>
+      <w:proofErr w:type="spellStart"/>
+      <w:r>
+        <w:t>source</w:t>
+      </w:r>
+      <w:proofErr w:type="spellEnd"/>
+      <w:r>
+        <w:t xml:space="preserve"> style, </w:t>
+      </w:r>
+      <w:proofErr w:type="spellStart"/>
+      <w:r>
+        <w:t>backed</w:t>
+      </w:r>
+      <w:proofErr w:type="spellEnd"/>
+      <w:r>
+        <w:t xml:space="preserve"> </w:t>
+      </w:r>
+      <w:proofErr w:type="spellStart"/>
+      <w:r>
+        <w:t>by</w:t>
+      </w:r>
+      <w:proofErr w:type="spellEnd"/>
+      <w:r>
+        <w:t xml:space="preserve"> extensive </w:t>
+      </w:r>
+      <w:proofErr w:type="spellStart"/>
+      <w:r>
+        <w:t>industrial</w:t>
+      </w:r>
+      <w:proofErr w:type="spellEnd"/>
+      <w:r>
+        <w:t xml:space="preserve"> </w:t>
+      </w:r>
+      <w:proofErr w:type="spellStart"/>
+      <w:r>
+        <w:t>experience</w:t>
+      </w:r>
+      <w:proofErr w:type="spellEnd"/>
+      <w:r>
+        <w:t xml:space="preserve"> </w:t>
+      </w:r>
+      <w:proofErr w:type="spellStart"/>
+      <w:r>
+        <w:t>and</w:t>
+      </w:r>
+      <w:proofErr w:type="spellEnd"/>
+      <w:r>
+        <w:t xml:space="preserve"> </w:t>
+      </w:r>
+      <w:proofErr w:type="spellStart"/>
+      <w:r>
+        <w:t>scientific</w:t>
+      </w:r>
+      <w:proofErr w:type="spellEnd"/>
+      <w:r>
+        <w:t xml:space="preserve"> </w:t>
+      </w:r>
+      <w:proofErr w:type="spellStart"/>
+      <w:r>
+        <w:t>research</w:t>
+      </w:r>
+      <w:proofErr w:type="spellEnd"/>
+      <w:r>
+        <w:t xml:space="preserve">. </w:t>
+      </w:r>
+      <w:proofErr w:type="spellStart"/>
+      <w:r>
+        <w:t>It</w:t>
+      </w:r>
+      <w:proofErr w:type="spellEnd"/>
+      <w:r>
+        <w:t xml:space="preserve"> </w:t>
+      </w:r>
+      <w:proofErr w:type="spellStart"/>
+      <w:r>
+        <w:t>has</w:t>
+      </w:r>
+      <w:proofErr w:type="spellEnd"/>
+      <w:r>
+        <w:t xml:space="preserve"> </w:t>
+      </w:r>
+      <w:proofErr w:type="spellStart"/>
+      <w:r>
+        <w:t>proven</w:t>
+      </w:r>
+      <w:proofErr w:type="spellEnd"/>
+      <w:r>
+        <w:t xml:space="preserve"> </w:t>
+      </w:r>
+      <w:proofErr w:type="spellStart"/>
+      <w:r>
+        <w:t>to</w:t>
+      </w:r>
+      <w:proofErr w:type="spellEnd"/>
+      <w:r>
+        <w:t xml:space="preserve"> </w:t>
+      </w:r>
+      <w:proofErr w:type="spellStart"/>
+      <w:r>
+        <w:t>work</w:t>
+      </w:r>
+      <w:proofErr w:type="spellEnd"/>
+      <w:r>
+        <w:t xml:space="preserve"> </w:t>
+      </w:r>
+      <w:proofErr w:type="spellStart"/>
+      <w:r>
+        <w:t>under</w:t>
+      </w:r>
+      <w:proofErr w:type="spellEnd"/>
+      <w:r>
+        <w:t xml:space="preserve"> time </w:t>
+      </w:r>
+      <w:proofErr w:type="spellStart"/>
+      <w:r>
+        <w:t>and</w:t>
+      </w:r>
+      <w:proofErr w:type="spellEnd"/>
+      <w:r>
+        <w:t xml:space="preserve"> </w:t>
+      </w:r>
+      <w:proofErr w:type="spellStart"/>
+      <w:r>
+        <w:t>budget</w:t>
+      </w:r>
+      <w:proofErr w:type="spellEnd"/>
+      <w:r>
+        <w:t xml:space="preserve"> </w:t>
+      </w:r>
+      <w:proofErr w:type="spellStart"/>
+      <w:r>
+        <w:t>constraints</w:t>
+      </w:r>
+      <w:proofErr w:type="spellEnd"/>
+      <w:r>
+        <w:t xml:space="preserve"> in </w:t>
+      </w:r>
+      <w:proofErr w:type="spellStart"/>
+      <w:r>
+        <w:t>various</w:t>
+      </w:r>
+      <w:proofErr w:type="spellEnd"/>
+      <w:r>
+        <w:t xml:space="preserve"> </w:t>
+      </w:r>
+      <w:proofErr w:type="spellStart"/>
+      <w:r>
+        <w:t>industries</w:t>
+      </w:r>
+      <w:proofErr w:type="spellEnd"/>
+      <w:r>
+        <w:t xml:space="preserve">. </w:t>
       </w:r>
     </w:p>
     <w:p>
@@ -249,7 +992,15 @@
         <w:pStyle w:val="berschrift1"/>
       </w:pPr>
       <w:r>
-        <w:t xml:space="preserve">1   Introduction </w:t>
+        <w:t xml:space="preserve">1   </w:t>
+      </w:r>
+      <w:proofErr w:type="spellStart"/>
+      <w:r>
+        <w:t>Introduction</w:t>
+      </w:r>
+      <w:proofErr w:type="spellEnd"/>
+      <w:r>
+        <w:t xml:space="preserve"> </w:t>
       </w:r>
     </w:p>
     <w:p>
@@ -418,21 +1169,7 @@
         <w:rPr>
           <w:lang w:val="en-US"/>
         </w:rPr>
-        <w:t xml:space="preserve"> helps technical and management decision makers to properly compromise short-term budget requirements with long-term internal </w:t>
-      </w:r>
-      <w:bookmarkStart w:id="0" w:name="_GoBack"/>
-      <w:r>
-        <w:rPr>
-          <w:lang w:val="en-US"/>
-        </w:rPr>
-        <w:t xml:space="preserve">architecture </w:t>
-      </w:r>
-      <w:bookmarkEnd w:id="0"/>
-      <w:r>
-        <w:rPr>
-          <w:lang w:val="en-US"/>
-        </w:rPr>
-        <w:t xml:space="preserve">quality. </w:t>
+        <w:t xml:space="preserve"> helps technical and management decision makers to properly compromise short-term budget requirements with long-term internal architecture quality. </w:t>
       </w:r>
     </w:p>
     <w:p>
@@ -440,7 +1177,40 @@
         <w:pStyle w:val="berschrift2"/>
       </w:pPr>
       <w:r>
-        <w:t>1.2   Conceptual Integrity Requires Attention and Budget</w:t>
+        <w:lastRenderedPageBreak/>
+        <w:t xml:space="preserve">1.2   </w:t>
+      </w:r>
+      <w:proofErr w:type="spellStart"/>
+      <w:r>
+        <w:t>Conceptual</w:t>
+      </w:r>
+      <w:proofErr w:type="spellEnd"/>
+      <w:r>
+        <w:t xml:space="preserve"> </w:t>
+      </w:r>
+      <w:proofErr w:type="spellStart"/>
+      <w:r>
+        <w:t>Integrity</w:t>
+      </w:r>
+      <w:proofErr w:type="spellEnd"/>
+      <w:r>
+        <w:t xml:space="preserve"> </w:t>
+      </w:r>
+      <w:proofErr w:type="spellStart"/>
+      <w:r>
+        <w:t>Requires</w:t>
+      </w:r>
+      <w:proofErr w:type="spellEnd"/>
+      <w:r>
+        <w:t xml:space="preserve"> Attention </w:t>
+      </w:r>
+      <w:proofErr w:type="spellStart"/>
+      <w:r>
+        <w:t>and</w:t>
+      </w:r>
+      <w:proofErr w:type="spellEnd"/>
+      <w:r>
+        <w:t xml:space="preserve"> Budget</w:t>
       </w:r>
     </w:p>
     <w:p>
@@ -558,7 +1328,21 @@
         <w:rPr>
           <w:lang w:val="en-US"/>
         </w:rPr>
-        <w:t xml:space="preserve"> detoriation) – resulting in severe loss of maintainability and corresponding increase in maintenance and operational cost as well as a prolonged time to market.</w:t>
+        <w:t xml:space="preserve"> </w:t>
+      </w:r>
+      <w:proofErr w:type="spellStart"/>
+      <w:r>
+        <w:rPr>
+          <w:lang w:val="en-US"/>
+        </w:rPr>
+        <w:t>detoriation</w:t>
+      </w:r>
+      <w:proofErr w:type="spellEnd"/>
+      <w:r>
+        <w:rPr>
+          <w:lang w:val="en-US"/>
+        </w:rPr>
+        <w:t>) – resulting in severe loss of maintainability and corresponding increase in maintenance and operational cost as well as a prolonged time to market.</w:t>
       </w:r>
     </w:p>
     <w:p>
@@ -573,8 +1357,45 @@
         <w:pStyle w:val="berschrift2"/>
       </w:pPr>
       <w:r>
-        <w:t>1.3 Organize Improvements in Phases and Iterations</w:t>
-      </w:r>
+        <w:t xml:space="preserve">1.3 </w:t>
+      </w:r>
+      <w:proofErr w:type="spellStart"/>
+      <w:r>
+        <w:t>Organize</w:t>
+      </w:r>
+      <w:proofErr w:type="spellEnd"/>
+      <w:r>
+        <w:t xml:space="preserve"> </w:t>
+      </w:r>
+      <w:proofErr w:type="spellStart"/>
+      <w:r>
+        <w:t>Improvements</w:t>
+      </w:r>
+      <w:proofErr w:type="spellEnd"/>
+      <w:r>
+        <w:t xml:space="preserve"> in </w:t>
+      </w:r>
+      <w:proofErr w:type="spellStart"/>
+      <w:r>
+        <w:t>Phases</w:t>
+      </w:r>
+      <w:proofErr w:type="spellEnd"/>
+      <w:r>
+        <w:t xml:space="preserve"> </w:t>
+      </w:r>
+      <w:proofErr w:type="spellStart"/>
+      <w:r>
+        <w:t>and</w:t>
+      </w:r>
+      <w:proofErr w:type="spellEnd"/>
+      <w:r>
+        <w:t xml:space="preserve"> </w:t>
+      </w:r>
+      <w:proofErr w:type="spellStart"/>
+      <w:r>
+        <w:t>Iterations</w:t>
+      </w:r>
+      <w:proofErr w:type="spellEnd"/>
     </w:p>
     <w:tbl>
       <w:tblPr>
@@ -688,6 +1509,7 @@
             <w:r>
               <w:rPr>
                 <w:noProof/>
+                <w:lang w:val="de-DE"/>
               </w:rPr>
               <w:drawing>
                 <wp:inline distT="0" distB="0" distL="0" distR="0" wp14:anchorId="5750D0AF" wp14:editId="4CC3F76A">
@@ -853,7 +1675,31 @@
         <w:pStyle w:val="berschrift2"/>
       </w:pPr>
       <w:r>
-        <w:t>1.4   Rely on Established Practices and Patterns</w:t>
+        <w:t xml:space="preserve">1.4   </w:t>
+      </w:r>
+      <w:proofErr w:type="spellStart"/>
+      <w:r>
+        <w:t>Rely</w:t>
+      </w:r>
+      <w:proofErr w:type="spellEnd"/>
+      <w:r>
+        <w:t xml:space="preserve"> on </w:t>
+      </w:r>
+      <w:proofErr w:type="spellStart"/>
+      <w:r>
+        <w:t>Established</w:t>
+      </w:r>
+      <w:proofErr w:type="spellEnd"/>
+      <w:r>
+        <w:t xml:space="preserve"> Practices </w:t>
+      </w:r>
+      <w:proofErr w:type="spellStart"/>
+      <w:r>
+        <w:t>and</w:t>
+      </w:r>
+      <w:proofErr w:type="spellEnd"/>
+      <w:r>
+        <w:t xml:space="preserve"> Patterns</w:t>
       </w:r>
     </w:p>
     <w:p>
@@ -956,8 +1802,37 @@
         <w:pStyle w:val="berschrift1"/>
       </w:pPr>
       <w:r>
-        <w:t>2   An Overview of Methodical Improvement</w:t>
-      </w:r>
+        <w:t xml:space="preserve">2   An </w:t>
+      </w:r>
+      <w:proofErr w:type="spellStart"/>
+      <w:r>
+        <w:t>Overview</w:t>
+      </w:r>
+      <w:proofErr w:type="spellEnd"/>
+      <w:r>
+        <w:t xml:space="preserve"> </w:t>
+      </w:r>
+      <w:proofErr w:type="spellStart"/>
+      <w:r>
+        <w:t>of</w:t>
+      </w:r>
+      <w:proofErr w:type="spellEnd"/>
+      <w:r>
+        <w:t xml:space="preserve"> </w:t>
+      </w:r>
+      <w:proofErr w:type="spellStart"/>
+      <w:r>
+        <w:t>Methodical</w:t>
+      </w:r>
+      <w:proofErr w:type="spellEnd"/>
+      <w:r>
+        <w:t xml:space="preserve"> </w:t>
+      </w:r>
+      <w:proofErr w:type="spellStart"/>
+      <w:r>
+        <w:t>Improvement</w:t>
+      </w:r>
+      <w:proofErr w:type="spellEnd"/>
     </w:p>
     <w:p>
       <w:pPr>
@@ -1179,7 +2054,14 @@
         <w:rPr>
           <w:lang w:val="en-US"/>
         </w:rPr>
-        <w:t>Together with technically knowledgeable stakeholders, e.g. software architects, identify remedies, which resolve the problems or causes. Note the potential m</w:t>
+        <w:t xml:space="preserve">Together with technically knowledgeable stakeholders, e.g. software architects, identify remedies, which resolve the problems or causes. Note the potential </w:t>
+      </w:r>
+      <w:proofErr w:type="spellStart"/>
+      <w:r>
+        <w:rPr>
+          <w:lang w:val="en-US"/>
+        </w:rPr>
+        <w:t>m</w:t>
       </w:r>
       <w:proofErr w:type="gramStart"/>
       <w:r>
@@ -1188,12 +2070,20 @@
         </w:rPr>
         <w:t>:n</w:t>
       </w:r>
+      <w:proofErr w:type="spellEnd"/>
       <w:proofErr w:type="gramEnd"/>
       <w:r>
         <w:rPr>
           <w:lang w:val="en-US"/>
         </w:rPr>
-        <w:t xml:space="preserve"> relationships between problems and remedies: One problem might need more than one remedy, one remedy might solve more than one problem.</w:t>
+        <w:t xml:space="preserve"> </w:t>
+      </w:r>
+      <w:r>
+        <w:rPr>
+          <w:lang w:val="en-US"/>
+        </w:rPr>
+        <w:lastRenderedPageBreak/>
+        <w:t>relationships between problems and remedies: One problem might need more than one remedy, one remedy might solve more than one problem.</w:t>
       </w:r>
     </w:p>
     <w:p>
@@ -1248,7 +2138,6 @@
         <w:rPr>
           <w:lang w:val="en-US"/>
         </w:rPr>
-        <w:lastRenderedPageBreak/>
         <w:t>The comparison of problem-cost (== benefit) and remedy-cost provides valuable decision support for technical and business stakeholders about which parts of the software architecture or related processes shall be improved.</w:t>
       </w:r>
     </w:p>
@@ -1327,7 +2216,21 @@
         <w:rPr>
           <w:lang w:val="en-US"/>
         </w:rPr>
-        <w:t xml:space="preserve"> their up-to-dateness.</w:t>
+        <w:t xml:space="preserve"> their up-to-</w:t>
+      </w:r>
+      <w:proofErr w:type="spellStart"/>
+      <w:r>
+        <w:rPr>
+          <w:lang w:val="en-US"/>
+        </w:rPr>
+        <w:t>dateness</w:t>
+      </w:r>
+      <w:proofErr w:type="spellEnd"/>
+      <w:r>
+        <w:rPr>
+          <w:lang w:val="en-US"/>
+        </w:rPr>
+        <w:t>.</w:t>
       </w:r>
     </w:p>
     <w:p>
@@ -1335,127 +2238,324 @@
         <w:pStyle w:val="berschrift1"/>
       </w:pPr>
       <w:r>
-        <w:t>3   An Informal Domain Model for Architecture Improvement</w:t>
-      </w:r>
-    </w:p>
-    <w:p>
-      <w:pPr>
-        <w:pStyle w:val="p1a"/>
-        <w:rPr>
-          <w:rFonts w:asciiTheme="minorHAnsi" w:eastAsiaTheme="minorEastAsia" w:hAnsiTheme="minorHAnsi" w:cstheme="minorBidi"/>
-          <w:sz w:val="24"/>
-          <w:szCs w:val="24"/>
-          <w:lang w:eastAsia="ja-JP"/>
-        </w:rPr>
-      </w:pPr>
-      <w:r>
-        <w:rPr>
-          <w:rFonts w:asciiTheme="minorHAnsi" w:eastAsiaTheme="minorEastAsia" w:hAnsiTheme="minorHAnsi" w:cstheme="minorBidi"/>
-          <w:sz w:val="24"/>
-          <w:szCs w:val="24"/>
-          <w:lang w:eastAsia="ja-JP"/>
-        </w:rPr>
-        <w:t>When discussing methodical improvement, a common terminology fosters understanding. I like to present this minimal terminology as a simple domain model – showing the most important concepts and their relationships (see Fig. 2)</w:t>
-      </w:r>
-    </w:p>
-    <w:p>
-      <w:pPr>
-        <w:rPr>
-          <w:lang w:val="en-US"/>
-        </w:rPr>
-      </w:pPr>
-    </w:p>
-    <w:p>
-      <w:pPr>
-        <w:rPr>
-          <w:lang w:val="en-US"/>
-        </w:rPr>
-      </w:pPr>
-    </w:p>
-    <w:p>
-      <w:pPr>
-        <w:rPr>
-          <w:lang w:val="en-US"/>
-        </w:rPr>
-      </w:pPr>
-      <w:r>
-        <w:rPr>
-          <w:noProof/>
-          <w:lang w:val="en-US"/>
-        </w:rPr>
-        <w:drawing>
-          <wp:inline distT="0" distB="0" distL="0" distR="0" wp14:anchorId="5E48214C" wp14:editId="62AEE3A0">
-            <wp:extent cx="4524633" cy="3174572"/>
-            <wp:effectExtent l="0" t="0" r="0" b="635"/>
-            <wp:docPr id="4" name="Bild 4" descr="MadMac42-HD:Users:gstarke:Dropbox:current:AIM_Architecture_Improvement:articles:ecsa-2014-vienna:aim42-concepts-overview.jpeg"/>
-            <wp:cNvGraphicFramePr>
-              <a:graphicFrameLocks xmlns:a="http://schemas.openxmlformats.org/drawingml/2006/main" noChangeAspect="1"/>
-            </wp:cNvGraphicFramePr>
-            <a:graphic xmlns:a="http://schemas.openxmlformats.org/drawingml/2006/main">
-              <a:graphicData uri="http://schemas.openxmlformats.org/drawingml/2006/picture">
-                <pic:pic xmlns:pic="http://schemas.openxmlformats.org/drawingml/2006/picture">
-                  <pic:nvPicPr>
-                    <pic:cNvPr id="0" name="Picture 1" descr="MadMac42-HD:Users:gstarke:Dropbox:current:AIM_Architecture_Improvement:articles:ecsa-2014-vienna:aim42-concepts-overview.jpeg"/>
-                    <pic:cNvPicPr>
-                      <a:picLocks noChangeAspect="1" noChangeArrowheads="1"/>
-                    </pic:cNvPicPr>
-                  </pic:nvPicPr>
-                  <pic:blipFill>
-                    <a:blip r:embed="rId11">
-                      <a:extLst>
-                        <a:ext uri="{28A0092B-C50C-407E-A947-70E740481C1C}">
-                          <a14:useLocalDpi xmlns:a14="http://schemas.microsoft.com/office/drawing/2010/main" val="0"/>
-                        </a:ext>
-                      </a:extLst>
-                    </a:blip>
-                    <a:srcRect/>
-                    <a:stretch>
-                      <a:fillRect/>
-                    </a:stretch>
-                  </pic:blipFill>
-                  <pic:spPr bwMode="auto">
-                    <a:xfrm>
-                      <a:off x="0" y="0"/>
-                      <a:ext cx="4525265" cy="3175015"/>
-                    </a:xfrm>
-                    <a:prstGeom prst="rect">
-                      <a:avLst/>
-                    </a:prstGeom>
-                    <a:noFill/>
-                    <a:ln>
-                      <a:noFill/>
-                    </a:ln>
-                  </pic:spPr>
-                </pic:pic>
-              </a:graphicData>
-            </a:graphic>
-          </wp:inline>
-        </w:drawing>
-      </w:r>
-    </w:p>
-    <w:p>
-      <w:pPr>
-        <w:pStyle w:val="figurelegend"/>
-        <w:rPr>
-          <w:sz w:val="22"/>
-          <w:szCs w:val="22"/>
-        </w:rPr>
-      </w:pPr>
-      <w:r>
-        <w:rPr>
-          <w:b/>
-          <w:sz w:val="22"/>
-          <w:szCs w:val="22"/>
-        </w:rPr>
-        <w:t>Fig. 2.</w:t>
-      </w:r>
-      <w:r>
-        <w:rPr>
-          <w:sz w:val="22"/>
-          <w:szCs w:val="22"/>
-        </w:rPr>
-        <w:t xml:space="preserve"> Software Architecture Improvement Domain Model</w:t>
-      </w:r>
+        <w:t xml:space="preserve">3   An Informal Domain Model </w:t>
+      </w:r>
+      <w:proofErr w:type="spellStart"/>
+      <w:r>
+        <w:t>for</w:t>
+      </w:r>
+      <w:proofErr w:type="spellEnd"/>
+      <w:r>
+        <w:t xml:space="preserve"> Architecture </w:t>
+      </w:r>
+      <w:proofErr w:type="spellStart"/>
+      <w:r>
+        <w:t>Improvement</w:t>
+      </w:r>
+      <w:proofErr w:type="spellEnd"/>
+    </w:p>
+    <w:tbl>
+      <w:tblPr>
+        <w:tblStyle w:val="Tabellenraster"/>
+        <w:tblW w:w="0" w:type="auto"/>
+        <w:tblBorders>
+          <w:top w:val="none" w:sz="0" w:space="0" w:color="auto"/>
+          <w:left w:val="none" w:sz="0" w:space="0" w:color="auto"/>
+          <w:bottom w:val="none" w:sz="0" w:space="0" w:color="auto"/>
+          <w:right w:val="none" w:sz="0" w:space="0" w:color="auto"/>
+          <w:insideH w:val="none" w:sz="0" w:space="0" w:color="auto"/>
+          <w:insideV w:val="none" w:sz="0" w:space="0" w:color="auto"/>
+        </w:tblBorders>
+        <w:tblLook w:val="04A0" w:firstRow="1" w:lastRow="0" w:firstColumn="1" w:lastColumn="0" w:noHBand="0" w:noVBand="1"/>
+      </w:tblPr>
+      <w:tblGrid>
+        <w:gridCol w:w="2459"/>
+        <w:gridCol w:w="7539"/>
+      </w:tblGrid>
+      <w:tr>
+        <w:tc>
+          <w:tcPr>
+            <w:tcW w:w="0" w:type="auto"/>
+          </w:tcPr>
+          <w:p>
+            <w:proofErr w:type="spellStart"/>
+            <w:r>
+              <w:t>When</w:t>
+            </w:r>
+            <w:proofErr w:type="spellEnd"/>
+            <w:r>
+              <w:t xml:space="preserve"> discussing methodical improvement, a common terminology fosters understanding. </w:t>
+            </w:r>
+            <w:r>
+              <w:br/>
+            </w:r>
+            <w:r>
+              <w:br/>
+            </w:r>
+            <w:proofErr w:type="spellStart"/>
+            <w:r>
+              <w:t>You</w:t>
+            </w:r>
+            <w:proofErr w:type="spellEnd"/>
+            <w:r>
+              <w:t xml:space="preserve"> find </w:t>
+            </w:r>
+            <w:proofErr w:type="spellStart"/>
+            <w:r>
+              <w:t>the</w:t>
+            </w:r>
+            <w:proofErr w:type="spellEnd"/>
+            <w:r>
+              <w:t xml:space="preserve"> </w:t>
+            </w:r>
+            <w:proofErr w:type="spellStart"/>
+            <w:r>
+              <w:t>required</w:t>
+            </w:r>
+            <w:proofErr w:type="spellEnd"/>
+            <w:r>
+              <w:t xml:space="preserve"> </w:t>
+            </w:r>
+            <w:proofErr w:type="spellStart"/>
+            <w:r>
+              <w:t>terms</w:t>
+            </w:r>
+            <w:proofErr w:type="spellEnd"/>
+            <w:r>
+              <w:t xml:space="preserve"> in </w:t>
+            </w:r>
+            <w:proofErr w:type="spellStart"/>
+            <w:r>
+              <w:t>the</w:t>
+            </w:r>
+            <w:proofErr w:type="spellEnd"/>
+            <w:r>
+              <w:t xml:space="preserve"> </w:t>
+            </w:r>
+            <w:proofErr w:type="spellStart"/>
+            <w:r>
+              <w:t>adjacend</w:t>
+            </w:r>
+            <w:proofErr w:type="spellEnd"/>
+            <w:r>
+              <w:t xml:space="preserve"> </w:t>
+            </w:r>
+            <w:proofErr w:type="spellStart"/>
+            <w:r>
+              <w:t>diagram</w:t>
+            </w:r>
+            <w:proofErr w:type="spellEnd"/>
+            <w:r>
+              <w:t xml:space="preserve"> </w:t>
+            </w:r>
+            <w:proofErr w:type="spellStart"/>
+            <w:r>
+              <w:t>as</w:t>
+            </w:r>
+            <w:proofErr w:type="spellEnd"/>
+            <w:r>
+              <w:t xml:space="preserve"> a simple domain model – showing the most important</w:t>
+            </w:r>
+            <w:r>
+              <w:t xml:space="preserve"> concepts and their </w:t>
+            </w:r>
+            <w:proofErr w:type="spellStart"/>
+            <w:r>
+              <w:t>relation</w:t>
+            </w:r>
+            <w:r>
+              <w:t>s</w:t>
+            </w:r>
+            <w:proofErr w:type="spellEnd"/>
+            <w:r>
+              <w:t>.</w:t>
+            </w:r>
+          </w:p>
+          <w:p/>
+          <w:p>
+            <w:pPr>
+              <w:rPr>
+                <w:lang w:val="en-US"/>
+              </w:rPr>
+            </w:pPr>
+            <w:proofErr w:type="spellStart"/>
+            <w:r>
+              <w:t>Please</w:t>
+            </w:r>
+            <w:proofErr w:type="spellEnd"/>
+            <w:r>
+              <w:t xml:space="preserve"> </w:t>
+            </w:r>
+            <w:proofErr w:type="spellStart"/>
+            <w:r>
+              <w:t>note</w:t>
+            </w:r>
+            <w:proofErr w:type="spellEnd"/>
+            <w:r>
+              <w:t xml:space="preserve"> </w:t>
+            </w:r>
+            <w:proofErr w:type="spellStart"/>
+            <w:r>
+              <w:t>the</w:t>
+            </w:r>
+            <w:proofErr w:type="spellEnd"/>
+            <w:r>
+              <w:t xml:space="preserve"> </w:t>
+            </w:r>
+            <w:proofErr w:type="spellStart"/>
+            <w:r>
+              <w:t>m:n</w:t>
+            </w:r>
+            <w:proofErr w:type="spellEnd"/>
+            <w:r>
+              <w:t xml:space="preserve"> </w:t>
+            </w:r>
+            <w:proofErr w:type="spellStart"/>
+            <w:r>
+              <w:t>relation</w:t>
+            </w:r>
+            <w:proofErr w:type="spellEnd"/>
+            <w:r>
+              <w:t xml:space="preserve"> </w:t>
+            </w:r>
+            <w:proofErr w:type="spellStart"/>
+            <w:r>
+              <w:t>between</w:t>
+            </w:r>
+            <w:proofErr w:type="spellEnd"/>
+            <w:r>
+              <w:t xml:space="preserve"> Problem </w:t>
+            </w:r>
+            <w:proofErr w:type="spellStart"/>
+            <w:r>
+              <w:t>and</w:t>
+            </w:r>
+            <w:proofErr w:type="spellEnd"/>
+            <w:r>
+              <w:t xml:space="preserve"> </w:t>
+            </w:r>
+            <w:proofErr w:type="spellStart"/>
+            <w:r>
+              <w:t>Remedy</w:t>
+            </w:r>
+            <w:proofErr w:type="spellEnd"/>
+            <w:r>
+              <w:t xml:space="preserve">: </w:t>
+            </w:r>
+          </w:p>
+        </w:tc>
+        <w:tc>
+          <w:tcPr>
+            <w:tcW w:w="0" w:type="auto"/>
+          </w:tcPr>
+          <w:p>
+            <w:pPr>
+              <w:rPr>
+                <w:lang w:val="en-US"/>
+              </w:rPr>
+            </w:pPr>
+            <w:r>
+              <w:rPr>
+                <w:lang w:val="en-US"/>
+              </w:rPr>
+              <w:drawing>
+                <wp:inline distT="0" distB="0" distL="0" distR="0" wp14:anchorId="77522795" wp14:editId="3DB0EAD9">
+                  <wp:extent cx="4650399" cy="3262811"/>
+                  <wp:effectExtent l="0" t="0" r="0" b="0"/>
+                  <wp:docPr id="4" name="Bild 4" descr="MadMac42-HD:Users:gstarke:Dropbox:current:AIM_Architecture_Improvement:articles:ecsa-2014-vienna:aim42-concepts-overview.jpeg"/>
+                  <wp:cNvGraphicFramePr>
+                    <a:graphicFrameLocks xmlns:a="http://schemas.openxmlformats.org/drawingml/2006/main" noChangeAspect="1"/>
+                  </wp:cNvGraphicFramePr>
+                  <a:graphic xmlns:a="http://schemas.openxmlformats.org/drawingml/2006/main">
+                    <a:graphicData uri="http://schemas.openxmlformats.org/drawingml/2006/picture">
+                      <pic:pic xmlns:pic="http://schemas.openxmlformats.org/drawingml/2006/picture">
+                        <pic:nvPicPr>
+                          <pic:cNvPr id="0" name="Picture 1" descr="MadMac42-HD:Users:gstarke:Dropbox:current:AIM_Architecture_Improvement:articles:ecsa-2014-vienna:aim42-concepts-overview.jpeg"/>
+                          <pic:cNvPicPr>
+                            <a:picLocks noChangeAspect="1" noChangeArrowheads="1"/>
+                          </pic:cNvPicPr>
+                        </pic:nvPicPr>
+                        <pic:blipFill>
+                          <a:blip r:embed="rId11">
+                            <a:extLst>
+                              <a:ext uri="{28A0092B-C50C-407E-A947-70E740481C1C}">
+                                <a14:useLocalDpi xmlns:a14="http://schemas.microsoft.com/office/drawing/2010/main" val="0"/>
+                              </a:ext>
+                            </a:extLst>
+                          </a:blip>
+                          <a:srcRect/>
+                          <a:stretch>
+                            <a:fillRect/>
+                          </a:stretch>
+                        </pic:blipFill>
+                        <pic:spPr bwMode="auto">
+                          <a:xfrm>
+                            <a:off x="0" y="0"/>
+                            <a:ext cx="4651351" cy="3263479"/>
+                          </a:xfrm>
+                          <a:prstGeom prst="rect">
+                            <a:avLst/>
+                          </a:prstGeom>
+                          <a:noFill/>
+                          <a:ln>
+                            <a:noFill/>
+                          </a:ln>
+                        </pic:spPr>
+                      </pic:pic>
+                    </a:graphicData>
+                  </a:graphic>
+                </wp:inline>
+              </w:drawing>
+            </w:r>
+          </w:p>
+          <w:p>
+            <w:pPr>
+              <w:jc w:val="center"/>
+              <w:rPr>
+                <w:lang w:val="en-US"/>
+              </w:rPr>
+            </w:pPr>
+            <w:r>
+              <w:rPr>
+                <w:b/>
+                <w:sz w:val="22"/>
+                <w:szCs w:val="22"/>
+              </w:rPr>
+              <w:t>Fig. 2.</w:t>
+            </w:r>
+            <w:r>
+              <w:rPr>
+                <w:sz w:val="22"/>
+                <w:szCs w:val="22"/>
+              </w:rPr>
+              <w:t xml:space="preserve"> Software Architecture Improvement Domain Model</w:t>
+            </w:r>
+          </w:p>
+        </w:tc>
+      </w:tr>
+    </w:tbl>
+    <w:p>
+      <w:pPr>
+        <w:spacing w:before="60"/>
+        <w:rPr>
+          <w:lang w:val="en-US"/>
+        </w:rPr>
+      </w:pPr>
+      <w:bookmarkStart w:id="0" w:name="_GoBack"/>
+      <w:r>
+        <w:rPr>
+          <w:lang w:val="en-US"/>
+        </w:rPr>
+        <w:t>A single problem might have more than one remedy (or solution), and one remedy might solve one or several problems.</w:t>
+      </w:r>
+    </w:p>
+    <w:bookmarkEnd w:id="0"/>
+    <w:p>
+      <w:pPr>
+        <w:rPr>
+          <w:lang w:val="en-US"/>
+        </w:rPr>
+      </w:pPr>
     </w:p>
     <w:tbl>
       <w:tblPr>
@@ -1484,8 +2584,17 @@
                 <w:sz w:val="22"/>
                 <w:szCs w:val="22"/>
               </w:rPr>
-              <w:t>Problem, Issue</w:t>
+              <w:t xml:space="preserve">Problem, </w:t>
             </w:r>
+            <w:proofErr w:type="spellStart"/>
+            <w:r>
+              <w:rPr>
+                <w:sz w:val="22"/>
+                <w:szCs w:val="22"/>
+              </w:rPr>
+              <w:t>Issue</w:t>
+            </w:r>
+            <w:proofErr w:type="spellEnd"/>
           </w:p>
         </w:tc>
         <w:tc>
@@ -1522,6 +2631,7 @@
                 <w:szCs w:val="22"/>
               </w:rPr>
             </w:pPr>
+            <w:proofErr w:type="spellStart"/>
             <w:r>
               <w:rPr>
                 <w:sz w:val="22"/>
@@ -1529,6 +2639,7 @@
               </w:rPr>
               <w:t>Cause</w:t>
             </w:r>
+            <w:proofErr w:type="spellEnd"/>
           </w:p>
         </w:tc>
         <w:tc>
@@ -1565,6 +2676,7 @@
                 <w:szCs w:val="22"/>
               </w:rPr>
             </w:pPr>
+            <w:proofErr w:type="spellStart"/>
             <w:r>
               <w:rPr>
                 <w:sz w:val="22"/>
@@ -1572,6 +2684,7 @@
               </w:rPr>
               <w:t>Remedy</w:t>
             </w:r>
+            <w:proofErr w:type="spellEnd"/>
           </w:p>
         </w:tc>
         <w:tc>
@@ -1609,12 +2722,53 @@
                 <w:szCs w:val="22"/>
               </w:rPr>
             </w:pPr>
+            <w:proofErr w:type="spellStart"/>
             <w:r>
               <w:rPr>
                 <w:sz w:val="22"/>
                 <w:szCs w:val="22"/>
               </w:rPr>
-              <w:t>Cost (of problem)</w:t>
+              <w:t>Cost</w:t>
+            </w:r>
+            <w:proofErr w:type="spellEnd"/>
+            <w:r>
+              <w:rPr>
+                <w:sz w:val="22"/>
+                <w:szCs w:val="22"/>
+              </w:rPr>
+              <w:t xml:space="preserve"> (</w:t>
+            </w:r>
+            <w:proofErr w:type="spellStart"/>
+            <w:r>
+              <w:rPr>
+                <w:sz w:val="22"/>
+                <w:szCs w:val="22"/>
+              </w:rPr>
+              <w:t>of</w:t>
+            </w:r>
+            <w:proofErr w:type="spellEnd"/>
+            <w:r>
+              <w:rPr>
+                <w:sz w:val="22"/>
+                <w:szCs w:val="22"/>
+              </w:rPr>
+              <w:t xml:space="preserve"> </w:t>
+            </w:r>
+            <w:proofErr w:type="spellStart"/>
+            <w:r>
+              <w:rPr>
+                <w:sz w:val="22"/>
+                <w:szCs w:val="22"/>
+              </w:rPr>
+              <w:t>problem</w:t>
+            </w:r>
+            <w:proofErr w:type="spellEnd"/>
+            <w:r>
+              <w:rPr>
+                <w:sz w:val="22"/>
+                <w:szCs w:val="22"/>
+              </w:rPr>
+              <w:t>)</w:t>
             </w:r>
           </w:p>
         </w:tc>
@@ -1653,19 +2807,60 @@
                 <w:szCs w:val="22"/>
               </w:rPr>
             </w:pPr>
+            <w:proofErr w:type="spellStart"/>
             <w:r>
               <w:rPr>
                 <w:sz w:val="22"/>
                 <w:szCs w:val="22"/>
               </w:rPr>
-              <w:t xml:space="preserve">Cost </w:t>
+              <w:t>Cost</w:t>
+            </w:r>
+            <w:proofErr w:type="spellEnd"/>
+            <w:r>
+              <w:rPr>
+                <w:sz w:val="22"/>
+                <w:szCs w:val="22"/>
+              </w:rPr>
+              <w:t xml:space="preserve"> </w:t>
             </w:r>
             <w:r>
               <w:rPr>
                 <w:sz w:val="22"/>
                 <w:szCs w:val="22"/>
               </w:rPr>
-              <w:t>(of remedy)</w:t>
+              <w:t>(</w:t>
+            </w:r>
+            <w:proofErr w:type="spellStart"/>
+            <w:r>
+              <w:rPr>
+                <w:sz w:val="22"/>
+                <w:szCs w:val="22"/>
+              </w:rPr>
+              <w:t>of</w:t>
+            </w:r>
+            <w:proofErr w:type="spellEnd"/>
+            <w:r>
+              <w:rPr>
+                <w:sz w:val="22"/>
+                <w:szCs w:val="22"/>
+              </w:rPr>
+              <w:t xml:space="preserve"> </w:t>
+            </w:r>
+            <w:proofErr w:type="spellStart"/>
+            <w:r>
+              <w:rPr>
+                <w:sz w:val="22"/>
+                <w:szCs w:val="22"/>
+              </w:rPr>
+              <w:t>remedy</w:t>
+            </w:r>
+            <w:proofErr w:type="spellEnd"/>
+            <w:r>
+              <w:rPr>
+                <w:sz w:val="22"/>
+                <w:szCs w:val="22"/>
+              </w:rPr>
+              <w:t>)</w:t>
             </w:r>
           </w:p>
         </w:tc>
@@ -1704,12 +2899,37 @@
                 <w:szCs w:val="22"/>
               </w:rPr>
             </w:pPr>
+            <w:proofErr w:type="spellStart"/>
             <w:r>
               <w:rPr>
                 <w:sz w:val="22"/>
                 <w:szCs w:val="22"/>
               </w:rPr>
-              <w:t>Prio(rity)</w:t>
+              <w:t>Prio</w:t>
+            </w:r>
+            <w:proofErr w:type="spellEnd"/>
+            <w:r>
+              <w:rPr>
+                <w:sz w:val="22"/>
+                <w:szCs w:val="22"/>
+              </w:rPr>
+              <w:t>(</w:t>
+            </w:r>
+            <w:proofErr w:type="spellStart"/>
+            <w:r>
+              <w:rPr>
+                <w:sz w:val="22"/>
+                <w:szCs w:val="22"/>
+              </w:rPr>
+              <w:t>rity</w:t>
+            </w:r>
+            <w:proofErr w:type="spellEnd"/>
+            <w:r>
+              <w:rPr>
+                <w:sz w:val="22"/>
+                <w:szCs w:val="22"/>
+              </w:rPr>
+              <w:t>)</w:t>
             </w:r>
           </w:p>
         </w:tc>
@@ -1748,6 +2968,7 @@
                 <w:szCs w:val="22"/>
               </w:rPr>
             </w:pPr>
+            <w:proofErr w:type="spellStart"/>
             <w:r>
               <w:rPr>
                 <w:sz w:val="22"/>
@@ -1755,6 +2976,7 @@
               </w:rPr>
               <w:t>Risk</w:t>
             </w:r>
+            <w:proofErr w:type="spellEnd"/>
           </w:p>
         </w:tc>
         <w:tc>
@@ -1782,14 +3004,29 @@
       </w:tr>
     </w:tbl>
     <w:p/>
-    <w:p/>
     <w:p>
       <w:pPr>
         <w:pStyle w:val="berschrift1"/>
       </w:pPr>
       <w:r>
         <w:lastRenderedPageBreak/>
-        <w:t>4   Iterative and Phased Model</w:t>
+        <w:t xml:space="preserve">4   Iterative </w:t>
+      </w:r>
+      <w:proofErr w:type="spellStart"/>
+      <w:r>
+        <w:t>and</w:t>
+      </w:r>
+      <w:proofErr w:type="spellEnd"/>
+      <w:r>
+        <w:t xml:space="preserve"> </w:t>
+      </w:r>
+      <w:proofErr w:type="spellStart"/>
+      <w:r>
+        <w:t>Phased</w:t>
+      </w:r>
+      <w:proofErr w:type="spellEnd"/>
+      <w:r>
+        <w:t xml:space="preserve"> Model</w:t>
       </w:r>
     </w:p>
     <w:p>
@@ -1847,48 +3084,59 @@
       <w:pPr>
         <w:pStyle w:val="berschrift2"/>
       </w:pPr>
+      <w:r>
+        <w:t xml:space="preserve">4.1  </w:t>
+      </w:r>
+      <w:proofErr w:type="spellStart"/>
+      <w:r>
+        <w:t>Analyze</w:t>
+      </w:r>
+      <w:proofErr w:type="spellEnd"/>
+      <w:r>
+        <w:t xml:space="preserve">: </w:t>
+      </w:r>
+      <w:proofErr w:type="spellStart"/>
+      <w:r>
+        <w:t>Identify</w:t>
+      </w:r>
+      <w:proofErr w:type="spellEnd"/>
+      <w:r>
+        <w:t xml:space="preserve"> Problems </w:t>
+      </w:r>
+    </w:p>
+    <w:p>
+      <w:pPr>
+        <w:rPr>
+          <w:lang w:val="en-US"/>
+        </w:rPr>
+      </w:pPr>
+      <w:r>
+        <w:rPr>
+          <w:lang w:val="en-US"/>
+        </w:rPr>
+        <w:t xml:space="preserve">The </w:t>
+      </w:r>
+      <w:r>
+        <w:rPr>
+          <w:lang w:val="en-US"/>
+        </w:rPr>
+        <w:t>analyze</w:t>
+      </w:r>
+      <w:r>
+        <w:rPr>
+          <w:lang w:val="en-US"/>
+        </w:rPr>
+        <w:t xml:space="preserve"> </w:t>
+      </w:r>
       <w:proofErr w:type="gramStart"/>
       <w:r>
-        <w:t>4.1  Analyze</w:t>
+        <w:rPr>
+          <w:lang w:val="en-US"/>
+        </w:rPr>
+        <w:t>phase  consists</w:t>
       </w:r>
       <w:proofErr w:type="gramEnd"/>
       <w:r>
-        <w:t xml:space="preserve">: Identify Problems </w:t>
-      </w:r>
-    </w:p>
-    <w:p>
-      <w:pPr>
-        <w:rPr>
-          <w:lang w:val="en-US"/>
-        </w:rPr>
-      </w:pPr>
-      <w:r>
-        <w:rPr>
-          <w:lang w:val="en-US"/>
-        </w:rPr>
-        <w:t xml:space="preserve">The </w:t>
-      </w:r>
-      <w:r>
-        <w:rPr>
-          <w:lang w:val="en-US"/>
-        </w:rPr>
-        <w:t>analyze</w:t>
-      </w:r>
-      <w:r>
-        <w:rPr>
-          <w:lang w:val="en-US"/>
-        </w:rPr>
-        <w:t xml:space="preserve"> </w:t>
-      </w:r>
-      <w:proofErr w:type="gramStart"/>
-      <w:r>
-        <w:rPr>
-          <w:lang w:val="en-US"/>
-        </w:rPr>
-        <w:t>phase  consists</w:t>
-      </w:r>
-      <w:proofErr w:type="gramEnd"/>
-      <w:r>
         <w:rPr>
           <w:lang w:val="en-US"/>
         </w:rPr>
@@ -1899,13 +3147,48 @@
       <w:pPr>
         <w:pStyle w:val="berschrift2"/>
       </w:pPr>
-      <w:proofErr w:type="gramStart"/>
-      <w:r>
-        <w:t>4.2  Evaluate</w:t>
-      </w:r>
-      <w:proofErr w:type="gramEnd"/>
-      <w:r>
-        <w:t xml:space="preserve">: Estimate Cost and Benefit </w:t>
+      <w:r>
+        <w:t xml:space="preserve">4.2  </w:t>
+      </w:r>
+      <w:proofErr w:type="spellStart"/>
+      <w:r>
+        <w:t>Evaluate</w:t>
+      </w:r>
+      <w:proofErr w:type="spellEnd"/>
+      <w:r>
+        <w:t xml:space="preserve">: </w:t>
+      </w:r>
+      <w:proofErr w:type="spellStart"/>
+      <w:r>
+        <w:t>Estimate</w:t>
+      </w:r>
+      <w:proofErr w:type="spellEnd"/>
+      <w:r>
+        <w:t xml:space="preserve"> </w:t>
+      </w:r>
+      <w:proofErr w:type="spellStart"/>
+      <w:r>
+        <w:t>Cost</w:t>
+      </w:r>
+      <w:proofErr w:type="spellEnd"/>
+      <w:r>
+        <w:t xml:space="preserve"> </w:t>
+      </w:r>
+      <w:proofErr w:type="spellStart"/>
+      <w:r>
+        <w:t>and</w:t>
+      </w:r>
+      <w:proofErr w:type="spellEnd"/>
+      <w:r>
+        <w:t xml:space="preserve"> </w:t>
+      </w:r>
+      <w:proofErr w:type="spellStart"/>
+      <w:r>
+        <w:t>Benefit</w:t>
+      </w:r>
+      <w:proofErr w:type="spellEnd"/>
+      <w:r>
+        <w:t xml:space="preserve"> </w:t>
       </w:r>
     </w:p>
     <w:p>
@@ -2024,14 +3307,30 @@
       <w:pPr>
         <w:pStyle w:val="berschrift2"/>
       </w:pPr>
-      <w:proofErr w:type="gramStart"/>
-      <w:r>
-        <w:t>4.3  Improve</w:t>
-      </w:r>
-      <w:proofErr w:type="gramEnd"/>
-      <w:r>
-        <w:t>: More Than Just Refactoring</w:t>
-      </w:r>
+      <w:r>
+        <w:t xml:space="preserve">4.3  </w:t>
+      </w:r>
+      <w:proofErr w:type="spellStart"/>
+      <w:r>
+        <w:t>Improve</w:t>
+      </w:r>
+      <w:proofErr w:type="spellEnd"/>
+      <w:r>
+        <w:t xml:space="preserve">: More </w:t>
+      </w:r>
+      <w:proofErr w:type="spellStart"/>
+      <w:r>
+        <w:t>Than</w:t>
+      </w:r>
+      <w:proofErr w:type="spellEnd"/>
+      <w:r>
+        <w:t xml:space="preserve"> Just </w:t>
+      </w:r>
+      <w:proofErr w:type="spellStart"/>
+      <w:r>
+        <w:t>Refactoring</w:t>
+      </w:r>
+      <w:proofErr w:type="spellEnd"/>
     </w:p>
     <w:p>
       <w:pPr>
@@ -2076,8 +3375,37 @@
         <w:pStyle w:val="berschrift2"/>
       </w:pPr>
       <w:r>
-        <w:t>4.4 Crosscutting Activities: Keep Problem-List and Improvement-Backlog</w:t>
-      </w:r>
+        <w:t xml:space="preserve">4.4 </w:t>
+      </w:r>
+      <w:proofErr w:type="spellStart"/>
+      <w:r>
+        <w:t>Crosscutting</w:t>
+      </w:r>
+      <w:proofErr w:type="spellEnd"/>
+      <w:r>
+        <w:t xml:space="preserve"> </w:t>
+      </w:r>
+      <w:proofErr w:type="spellStart"/>
+      <w:r>
+        <w:t>Activities</w:t>
+      </w:r>
+      <w:proofErr w:type="spellEnd"/>
+      <w:r>
+        <w:t xml:space="preserve">: Keep Problem-List </w:t>
+      </w:r>
+      <w:proofErr w:type="spellStart"/>
+      <w:r>
+        <w:t>and</w:t>
+      </w:r>
+      <w:proofErr w:type="spellEnd"/>
+      <w:r>
+        <w:t xml:space="preserve"> </w:t>
+      </w:r>
+      <w:proofErr w:type="spellStart"/>
+      <w:r>
+        <w:t>Improvement-Backlog</w:t>
+      </w:r>
+      <w:proofErr w:type="spellEnd"/>
     </w:p>
     <w:p>
       <w:pPr>
@@ -2199,7 +3527,7 @@
       <w:r>
         <w:rPr>
           <w:noProof/>
-          <w:lang w:val="en-US"/>
+          <w:lang w:eastAsia="de-DE"/>
         </w:rPr>
         <w:lastRenderedPageBreak/>
         <w:drawing>
@@ -2297,7 +3625,31 @@
         <w:pStyle w:val="berschrift1"/>
       </w:pPr>
       <w:r>
-        <w:t>5   Examples of Practices and Patterns</w:t>
+        <w:t xml:space="preserve">5   </w:t>
+      </w:r>
+      <w:proofErr w:type="spellStart"/>
+      <w:r>
+        <w:t>Examples</w:t>
+      </w:r>
+      <w:proofErr w:type="spellEnd"/>
+      <w:r>
+        <w:t xml:space="preserve"> </w:t>
+      </w:r>
+      <w:proofErr w:type="spellStart"/>
+      <w:r>
+        <w:t>of</w:t>
+      </w:r>
+      <w:proofErr w:type="spellEnd"/>
+      <w:r>
+        <w:t xml:space="preserve"> Practices </w:t>
+      </w:r>
+      <w:proofErr w:type="spellStart"/>
+      <w:r>
+        <w:t>and</w:t>
+      </w:r>
+      <w:proofErr w:type="spellEnd"/>
+      <w:r>
+        <w:t xml:space="preserve"> Patterns</w:t>
       </w:r>
     </w:p>
     <w:p>
@@ -2411,13 +3763,24 @@
       <w:pPr>
         <w:pStyle w:val="berschrift2"/>
       </w:pPr>
-      <w:proofErr w:type="gramStart"/>
-      <w:r>
-        <w:t>5.1  Patterns</w:t>
-      </w:r>
-      <w:proofErr w:type="gramEnd"/>
-      <w:r>
-        <w:t xml:space="preserve"> and Practices from Analysis Phase</w:t>
+      <w:r>
+        <w:t xml:space="preserve">5.1  Patterns </w:t>
+      </w:r>
+      <w:proofErr w:type="spellStart"/>
+      <w:r>
+        <w:t>and</w:t>
+      </w:r>
+      <w:proofErr w:type="spellEnd"/>
+      <w:r>
+        <w:t xml:space="preserve"> Practices </w:t>
+      </w:r>
+      <w:proofErr w:type="spellStart"/>
+      <w:r>
+        <w:t>from</w:t>
+      </w:r>
+      <w:proofErr w:type="spellEnd"/>
+      <w:r>
+        <w:t xml:space="preserve"> Analysis Phase</w:t>
       </w:r>
     </w:p>
     <w:p>
@@ -2520,12 +3883,21 @@
         </w:rPr>
         <w:t xml:space="preserve"> </w:t>
       </w:r>
+      <w:proofErr w:type="spellStart"/>
       <w:r>
         <w:rPr>
           <w:smallCaps/>
           <w:lang w:val="en-US"/>
         </w:rPr>
-        <w:t>Quantative Analysis</w:t>
+        <w:t>Quantative</w:t>
+      </w:r>
+      <w:proofErr w:type="spellEnd"/>
+      <w:r>
+        <w:rPr>
+          <w:smallCaps/>
+          <w:lang w:val="en-US"/>
+        </w:rPr>
+        <w:t xml:space="preserve"> Analysis</w:t>
       </w:r>
       <w:r>
         <w:rPr>
@@ -2684,7 +4056,23 @@
         <w:pStyle w:val="berschrift2"/>
       </w:pPr>
       <w:r>
-        <w:t>5.2 Practices and Patterns from Evaluation Phase</w:t>
+        <w:t xml:space="preserve">5.2 Practices </w:t>
+      </w:r>
+      <w:proofErr w:type="spellStart"/>
+      <w:r>
+        <w:t>and</w:t>
+      </w:r>
+      <w:proofErr w:type="spellEnd"/>
+      <w:r>
+        <w:t xml:space="preserve"> Patterns </w:t>
+      </w:r>
+      <w:proofErr w:type="spellStart"/>
+      <w:r>
+        <w:t>from</w:t>
+      </w:r>
+      <w:proofErr w:type="spellEnd"/>
+      <w:r>
+        <w:t xml:space="preserve"> Evaluation Phase</w:t>
       </w:r>
     </w:p>
     <w:p>
@@ -2847,14 +4235,30 @@
       <w:pPr>
         <w:pStyle w:val="berschrift2"/>
       </w:pPr>
-      <w:proofErr w:type="gramStart"/>
-      <w:r>
-        <w:t>5.3  Patterns</w:t>
-      </w:r>
-      <w:proofErr w:type="gramEnd"/>
-      <w:r>
-        <w:t xml:space="preserve"> and Practices for Improvement</w:t>
-      </w:r>
+      <w:r>
+        <w:t xml:space="preserve">5.3  Patterns </w:t>
+      </w:r>
+      <w:proofErr w:type="spellStart"/>
+      <w:r>
+        <w:t>and</w:t>
+      </w:r>
+      <w:proofErr w:type="spellEnd"/>
+      <w:r>
+        <w:t xml:space="preserve"> Practices </w:t>
+      </w:r>
+      <w:proofErr w:type="spellStart"/>
+      <w:r>
+        <w:t>for</w:t>
+      </w:r>
+      <w:proofErr w:type="spellEnd"/>
+      <w:r>
+        <w:t xml:space="preserve"> </w:t>
+      </w:r>
+      <w:proofErr w:type="spellStart"/>
+      <w:r>
+        <w:t>Improvement</w:t>
+      </w:r>
+      <w:proofErr w:type="spellEnd"/>
     </w:p>
     <w:p>
       <w:pPr>
@@ -3155,7 +4559,23 @@
         <w:pStyle w:val="berschrift2"/>
       </w:pPr>
       <w:r>
-        <w:t xml:space="preserve">5.4 Crosscutting Patterns and Practices </w:t>
+        <w:t xml:space="preserve">5.4 </w:t>
+      </w:r>
+      <w:proofErr w:type="spellStart"/>
+      <w:r>
+        <w:t>Crosscutting</w:t>
+      </w:r>
+      <w:proofErr w:type="spellEnd"/>
+      <w:r>
+        <w:t xml:space="preserve"> Patterns </w:t>
+      </w:r>
+      <w:proofErr w:type="spellStart"/>
+      <w:r>
+        <w:t>and</w:t>
+      </w:r>
+      <w:proofErr w:type="spellEnd"/>
+      <w:r>
+        <w:t xml:space="preserve"> Practices </w:t>
       </w:r>
     </w:p>
     <w:p>
@@ -3314,7 +4734,15 @@
         <w:pStyle w:val="berschrift1"/>
       </w:pPr>
       <w:r>
-        <w:t>6   Industry Experience</w:t>
+        <w:t xml:space="preserve">6   </w:t>
+      </w:r>
+      <w:proofErr w:type="spellStart"/>
+      <w:r>
+        <w:t>Industry</w:t>
+      </w:r>
+      <w:proofErr w:type="spellEnd"/>
+      <w:r>
+        <w:t xml:space="preserve"> Experience</w:t>
       </w:r>
     </w:p>
     <w:p>
@@ -3351,35 +4779,45 @@
         <w:rPr>
           <w:lang w:val="en-US"/>
         </w:rPr>
-        <w:t xml:space="preserve"> method can be recognized and the </w:t>
-      </w:r>
-      <w:proofErr w:type="gramStart"/>
-      <w:r>
-        <w:rPr>
-          <w:lang w:val="en-US"/>
-        </w:rPr>
-        <w:t>specific</w:t>
-      </w:r>
-      <w:proofErr w:type="gramEnd"/>
-      <w:r>
-        <w:rPr>
-          <w:lang w:val="en-US"/>
-        </w:rPr>
-        <w:t xml:space="preserve"> patterns and practices applied within the case studies can be named.</w:t>
+        <w:t xml:space="preserve"> method can be recognized and the specific patterns and practices applied within the case studies can be named.</w:t>
       </w:r>
     </w:p>
     <w:p>
       <w:pPr>
         <w:pStyle w:val="berschrift2"/>
       </w:pPr>
-      <w:proofErr w:type="gramStart"/>
-      <w:r>
-        <w:t>6.1  Facilitate</w:t>
-      </w:r>
-      <w:proofErr w:type="gramEnd"/>
-      <w:r>
-        <w:t xml:space="preserve"> Communication Between IT and Business Stakeholders</w:t>
-      </w:r>
+      <w:r>
+        <w:t xml:space="preserve">6.1  </w:t>
+      </w:r>
+      <w:proofErr w:type="spellStart"/>
+      <w:r>
+        <w:t>Facilitate</w:t>
+      </w:r>
+      <w:proofErr w:type="spellEnd"/>
+      <w:r>
+        <w:t xml:space="preserve"> Communication </w:t>
+      </w:r>
+      <w:proofErr w:type="spellStart"/>
+      <w:r>
+        <w:t>Between</w:t>
+      </w:r>
+      <w:proofErr w:type="spellEnd"/>
+      <w:r>
+        <w:t xml:space="preserve"> IT </w:t>
+      </w:r>
+      <w:proofErr w:type="spellStart"/>
+      <w:r>
+        <w:t>and</w:t>
+      </w:r>
+      <w:proofErr w:type="spellEnd"/>
+      <w:r>
+        <w:t xml:space="preserve"> Business </w:t>
+      </w:r>
+      <w:proofErr w:type="spellStart"/>
+      <w:r>
+        <w:t>Stakeholders</w:t>
+      </w:r>
+      <w:proofErr w:type="spellEnd"/>
     </w:p>
     <w:p>
       <w:pPr>
@@ -3467,12 +4905,94 @@
         <w:pStyle w:val="berschrift2"/>
       </w:pPr>
       <w:r>
-        <w:t>6.2 Multimedia Framework for Automotive Industry</w:t>
-      </w:r>
-    </w:p>
-    <w:p>
-      <w:r>
-        <w:t xml:space="preserve">For an international hard- and software provider in automotive, we conducted the </w:t>
+        <w:t xml:space="preserve">6.2 Multimedia Framework </w:t>
+      </w:r>
+      <w:proofErr w:type="spellStart"/>
+      <w:r>
+        <w:t>for</w:t>
+      </w:r>
+      <w:proofErr w:type="spellEnd"/>
+      <w:r>
+        <w:t xml:space="preserve"> Automotive </w:t>
+      </w:r>
+      <w:proofErr w:type="spellStart"/>
+      <w:r>
+        <w:t>Industry</w:t>
+      </w:r>
+      <w:proofErr w:type="spellEnd"/>
+    </w:p>
+    <w:p>
+      <w:proofErr w:type="spellStart"/>
+      <w:r>
+        <w:t>For</w:t>
+      </w:r>
+      <w:proofErr w:type="spellEnd"/>
+      <w:r>
+        <w:t xml:space="preserve"> an international </w:t>
+      </w:r>
+      <w:proofErr w:type="spellStart"/>
+      <w:r>
+        <w:t>hard</w:t>
+      </w:r>
+      <w:proofErr w:type="spellEnd"/>
+      <w:r>
+        <w:t xml:space="preserve">- </w:t>
+      </w:r>
+      <w:proofErr w:type="spellStart"/>
+      <w:r>
+        <w:t>and</w:t>
+      </w:r>
+      <w:proofErr w:type="spellEnd"/>
+      <w:r>
+        <w:t xml:space="preserve"> </w:t>
+      </w:r>
+      <w:proofErr w:type="spellStart"/>
+      <w:r>
+        <w:t>software</w:t>
+      </w:r>
+      <w:proofErr w:type="spellEnd"/>
+      <w:r>
+        <w:t xml:space="preserve"> </w:t>
+      </w:r>
+      <w:proofErr w:type="spellStart"/>
+      <w:r>
+        <w:t>provider</w:t>
+      </w:r>
+      <w:proofErr w:type="spellEnd"/>
+      <w:r>
+        <w:t xml:space="preserve"> in </w:t>
+      </w:r>
+      <w:proofErr w:type="spellStart"/>
+      <w:r>
+        <w:t>automotive</w:t>
+      </w:r>
+      <w:proofErr w:type="spellEnd"/>
+      <w:r>
+        <w:t xml:space="preserve">, </w:t>
+      </w:r>
+      <w:proofErr w:type="spellStart"/>
+      <w:r>
+        <w:t>we</w:t>
+      </w:r>
+      <w:proofErr w:type="spellEnd"/>
+      <w:r>
+        <w:t xml:space="preserve"> </w:t>
+      </w:r>
+      <w:proofErr w:type="spellStart"/>
+      <w:r>
+        <w:t>conducted</w:t>
+      </w:r>
+      <w:proofErr w:type="spellEnd"/>
+      <w:r>
+        <w:t xml:space="preserve"> </w:t>
+      </w:r>
+      <w:proofErr w:type="spellStart"/>
+      <w:r>
+        <w:t>the</w:t>
+      </w:r>
+      <w:proofErr w:type="spellEnd"/>
+      <w:r>
+        <w:t xml:space="preserve"> </w:t>
       </w:r>
       <w:r>
         <w:rPr>
@@ -3502,8 +5022,37 @@
         </w:rPr>
         <w:t xml:space="preserve"> </w:t>
       </w:r>
-      <w:r>
-        <w:t xml:space="preserve">analysis and evaluation phases. </w:t>
+      <w:proofErr w:type="spellStart"/>
+      <w:r>
+        <w:t>analysis</w:t>
+      </w:r>
+      <w:proofErr w:type="spellEnd"/>
+      <w:r>
+        <w:t xml:space="preserve"> </w:t>
+      </w:r>
+      <w:proofErr w:type="spellStart"/>
+      <w:r>
+        <w:t>and</w:t>
+      </w:r>
+      <w:proofErr w:type="spellEnd"/>
+      <w:r>
+        <w:t xml:space="preserve"> </w:t>
+      </w:r>
+      <w:proofErr w:type="spellStart"/>
+      <w:r>
+        <w:t>evaluation</w:t>
+      </w:r>
+      <w:proofErr w:type="spellEnd"/>
+      <w:r>
+        <w:t xml:space="preserve"> </w:t>
+      </w:r>
+      <w:proofErr w:type="spellStart"/>
+      <w:r>
+        <w:t>phases</w:t>
+      </w:r>
+      <w:proofErr w:type="spellEnd"/>
+      <w:r>
+        <w:t xml:space="preserve">. </w:t>
       </w:r>
       <w:r>
         <w:rPr>
@@ -3512,7 +5061,23 @@
         <w:t>Qualitative analysis</w:t>
       </w:r>
       <w:r>
-        <w:t xml:space="preserve">, paired with </w:t>
+        <w:t xml:space="preserve">, </w:t>
+      </w:r>
+      <w:proofErr w:type="spellStart"/>
+      <w:r>
+        <w:t>paired</w:t>
+      </w:r>
+      <w:proofErr w:type="spellEnd"/>
+      <w:r>
+        <w:t xml:space="preserve"> </w:t>
+      </w:r>
+      <w:proofErr w:type="spellStart"/>
+      <w:r>
+        <w:t>with</w:t>
+      </w:r>
+      <w:proofErr w:type="spellEnd"/>
+      <w:r>
+        <w:t xml:space="preserve"> </w:t>
       </w:r>
       <w:r>
         <w:rPr>
@@ -3521,7 +5086,23 @@
         <w:t>stakeholder interviews</w:t>
       </w:r>
       <w:r>
-        <w:t xml:space="preserve"> was combined with </w:t>
+        <w:t xml:space="preserve"> was </w:t>
+      </w:r>
+      <w:proofErr w:type="spellStart"/>
+      <w:r>
+        <w:t>combined</w:t>
+      </w:r>
+      <w:proofErr w:type="spellEnd"/>
+      <w:r>
+        <w:t xml:space="preserve"> </w:t>
+      </w:r>
+      <w:proofErr w:type="spellStart"/>
+      <w:r>
+        <w:t>with</w:t>
+      </w:r>
+      <w:proofErr w:type="spellEnd"/>
+      <w:r>
+        <w:t xml:space="preserve"> </w:t>
       </w:r>
       <w:r>
         <w:rPr>
@@ -3530,7 +5111,79 @@
         <w:t>process analysis</w:t>
       </w:r>
       <w:r>
-        <w:t xml:space="preserve">. Investing approximately 15 person-days in analysis plus 3 days in evaluation lead to a detailed </w:t>
+        <w:t xml:space="preserve">. </w:t>
+      </w:r>
+      <w:proofErr w:type="spellStart"/>
+      <w:r>
+        <w:t>Investing</w:t>
+      </w:r>
+      <w:proofErr w:type="spellEnd"/>
+      <w:r>
+        <w:t xml:space="preserve"> </w:t>
+      </w:r>
+      <w:proofErr w:type="spellStart"/>
+      <w:r>
+        <w:t>approximately</w:t>
+      </w:r>
+      <w:proofErr w:type="spellEnd"/>
+      <w:r>
+        <w:t xml:space="preserve"> 15 </w:t>
+      </w:r>
+      <w:proofErr w:type="spellStart"/>
+      <w:r>
+        <w:t>person-days</w:t>
+      </w:r>
+      <w:proofErr w:type="spellEnd"/>
+      <w:r>
+        <w:t xml:space="preserve"> in </w:t>
+      </w:r>
+      <w:proofErr w:type="spellStart"/>
+      <w:r>
+        <w:t>analysis</w:t>
+      </w:r>
+      <w:proofErr w:type="spellEnd"/>
+      <w:r>
+        <w:t xml:space="preserve"> plus 3 </w:t>
+      </w:r>
+      <w:proofErr w:type="spellStart"/>
+      <w:r>
+        <w:t>days</w:t>
+      </w:r>
+      <w:proofErr w:type="spellEnd"/>
+      <w:r>
+        <w:t xml:space="preserve"> in </w:t>
+      </w:r>
+      <w:proofErr w:type="spellStart"/>
+      <w:r>
+        <w:t>evaluation</w:t>
+      </w:r>
+      <w:proofErr w:type="spellEnd"/>
+      <w:r>
+        <w:t xml:space="preserve"> </w:t>
+      </w:r>
+      <w:proofErr w:type="spellStart"/>
+      <w:r>
+        <w:t>lead</w:t>
+      </w:r>
+      <w:proofErr w:type="spellEnd"/>
+      <w:r>
+        <w:t xml:space="preserve"> </w:t>
+      </w:r>
+      <w:proofErr w:type="spellStart"/>
+      <w:r>
+        <w:t>to</w:t>
+      </w:r>
+      <w:proofErr w:type="spellEnd"/>
+      <w:r>
+        <w:t xml:space="preserve"> a </w:t>
+      </w:r>
+      <w:proofErr w:type="spellStart"/>
+      <w:r>
+        <w:t>detailed</w:t>
+      </w:r>
+      <w:proofErr w:type="spellEnd"/>
+      <w:r>
+        <w:t xml:space="preserve"> </w:t>
       </w:r>
       <w:r>
         <w:rPr>
@@ -3539,7 +5192,15 @@
         <w:t>problem-list</w:t>
       </w:r>
       <w:r>
-        <w:t xml:space="preserve"> and </w:t>
+        <w:t xml:space="preserve"> </w:t>
+      </w:r>
+      <w:proofErr w:type="spellStart"/>
+      <w:r>
+        <w:t>and</w:t>
+      </w:r>
+      <w:proofErr w:type="spellEnd"/>
+      <w:r>
+        <w:t xml:space="preserve"> </w:t>
       </w:r>
       <w:r>
         <w:rPr>
@@ -3569,8 +5230,21 @@
         <w:pStyle w:val="berschrift2"/>
       </w:pPr>
       <w:r>
-        <w:t>6.3 Telecommunication Billing</w:t>
-      </w:r>
+        <w:t xml:space="preserve">6.3 </w:t>
+      </w:r>
+      <w:proofErr w:type="spellStart"/>
+      <w:r>
+        <w:t>Telecommunication</w:t>
+      </w:r>
+      <w:proofErr w:type="spellEnd"/>
+      <w:r>
+        <w:t xml:space="preserve"> </w:t>
+      </w:r>
+      <w:proofErr w:type="spellStart"/>
+      <w:r>
+        <w:t>Billing</w:t>
+      </w:r>
+      <w:proofErr w:type="spellEnd"/>
     </w:p>
     <w:p>
       <w:pPr>
@@ -3728,12 +5402,249 @@
       </w:pPr>
       <w:r>
         <w:lastRenderedPageBreak/>
-        <w:t>6.4 Safety-Critical Infrastructure Software for Food Production</w:t>
-      </w:r>
-    </w:p>
-    <w:p>
-      <w:r>
-        <w:t>An international hard- and software manufacturer in food industry needed to decrease software development and maintenance cost within its safety critical infrastructure software (e.g. for production machine hygiene supervision, production-lot reporting etc.).</w:t>
+        <w:t xml:space="preserve">6.4 </w:t>
+      </w:r>
+      <w:proofErr w:type="spellStart"/>
+      <w:r>
+        <w:t>Safety</w:t>
+      </w:r>
+      <w:proofErr w:type="spellEnd"/>
+      <w:r>
+        <w:t xml:space="preserve">-Critical Infrastructure Software </w:t>
+      </w:r>
+      <w:proofErr w:type="spellStart"/>
+      <w:r>
+        <w:t>for</w:t>
+      </w:r>
+      <w:proofErr w:type="spellEnd"/>
+      <w:r>
+        <w:t xml:space="preserve"> Food </w:t>
+      </w:r>
+      <w:proofErr w:type="spellStart"/>
+      <w:r>
+        <w:t>Production</w:t>
+      </w:r>
+      <w:proofErr w:type="spellEnd"/>
+    </w:p>
+    <w:p>
+      <w:r>
+        <w:t xml:space="preserve">An international </w:t>
+      </w:r>
+      <w:proofErr w:type="spellStart"/>
+      <w:r>
+        <w:t>hard</w:t>
+      </w:r>
+      <w:proofErr w:type="spellEnd"/>
+      <w:r>
+        <w:t xml:space="preserve">- </w:t>
+      </w:r>
+      <w:proofErr w:type="spellStart"/>
+      <w:r>
+        <w:t>and</w:t>
+      </w:r>
+      <w:proofErr w:type="spellEnd"/>
+      <w:r>
+        <w:t xml:space="preserve"> </w:t>
+      </w:r>
+      <w:proofErr w:type="spellStart"/>
+      <w:r>
+        <w:t>software</w:t>
+      </w:r>
+      <w:proofErr w:type="spellEnd"/>
+      <w:r>
+        <w:t xml:space="preserve"> </w:t>
+      </w:r>
+      <w:proofErr w:type="spellStart"/>
+      <w:r>
+        <w:t>manufacturer</w:t>
+      </w:r>
+      <w:proofErr w:type="spellEnd"/>
+      <w:r>
+        <w:t xml:space="preserve"> in </w:t>
+      </w:r>
+      <w:proofErr w:type="spellStart"/>
+      <w:r>
+        <w:t>food</w:t>
+      </w:r>
+      <w:proofErr w:type="spellEnd"/>
+      <w:r>
+        <w:t xml:space="preserve"> </w:t>
+      </w:r>
+      <w:proofErr w:type="spellStart"/>
+      <w:r>
+        <w:t>industry</w:t>
+      </w:r>
+      <w:proofErr w:type="spellEnd"/>
+      <w:r>
+        <w:t xml:space="preserve"> </w:t>
+      </w:r>
+      <w:proofErr w:type="spellStart"/>
+      <w:r>
+        <w:t>needed</w:t>
+      </w:r>
+      <w:proofErr w:type="spellEnd"/>
+      <w:r>
+        <w:t xml:space="preserve"> </w:t>
+      </w:r>
+      <w:proofErr w:type="spellStart"/>
+      <w:r>
+        <w:t>to</w:t>
+      </w:r>
+      <w:proofErr w:type="spellEnd"/>
+      <w:r>
+        <w:t xml:space="preserve"> </w:t>
+      </w:r>
+      <w:proofErr w:type="spellStart"/>
+      <w:r>
+        <w:t>decrease</w:t>
+      </w:r>
+      <w:proofErr w:type="spellEnd"/>
+      <w:r>
+        <w:t xml:space="preserve"> </w:t>
+      </w:r>
+      <w:proofErr w:type="spellStart"/>
+      <w:r>
+        <w:t>software</w:t>
+      </w:r>
+      <w:proofErr w:type="spellEnd"/>
+      <w:r>
+        <w:t xml:space="preserve"> </w:t>
+      </w:r>
+      <w:proofErr w:type="spellStart"/>
+      <w:r>
+        <w:t>development</w:t>
+      </w:r>
+      <w:proofErr w:type="spellEnd"/>
+      <w:r>
+        <w:t xml:space="preserve"> </w:t>
+      </w:r>
+      <w:proofErr w:type="spellStart"/>
+      <w:r>
+        <w:t>and</w:t>
+      </w:r>
+      <w:proofErr w:type="spellEnd"/>
+      <w:r>
+        <w:t xml:space="preserve"> </w:t>
+      </w:r>
+      <w:proofErr w:type="spellStart"/>
+      <w:r>
+        <w:t>maintenance</w:t>
+      </w:r>
+      <w:proofErr w:type="spellEnd"/>
+      <w:r>
+        <w:t xml:space="preserve"> </w:t>
+      </w:r>
+      <w:proofErr w:type="spellStart"/>
+      <w:r>
+        <w:t>cost</w:t>
+      </w:r>
+      <w:proofErr w:type="spellEnd"/>
+      <w:r>
+        <w:t xml:space="preserve"> </w:t>
+      </w:r>
+      <w:proofErr w:type="spellStart"/>
+      <w:r>
+        <w:t>within</w:t>
+      </w:r>
+      <w:proofErr w:type="spellEnd"/>
+      <w:r>
+        <w:t xml:space="preserve"> </w:t>
+      </w:r>
+      <w:proofErr w:type="spellStart"/>
+      <w:r>
+        <w:t>its</w:t>
+      </w:r>
+      <w:proofErr w:type="spellEnd"/>
+      <w:r>
+        <w:t xml:space="preserve"> </w:t>
+      </w:r>
+      <w:proofErr w:type="spellStart"/>
+      <w:r>
+        <w:t>safety</w:t>
+      </w:r>
+      <w:proofErr w:type="spellEnd"/>
+      <w:r>
+        <w:t xml:space="preserve"> </w:t>
+      </w:r>
+      <w:proofErr w:type="spellStart"/>
+      <w:r>
+        <w:t>critical</w:t>
+      </w:r>
+      <w:proofErr w:type="spellEnd"/>
+      <w:r>
+        <w:t xml:space="preserve"> </w:t>
+      </w:r>
+      <w:proofErr w:type="spellStart"/>
+      <w:r>
+        <w:t>infrastructure</w:t>
+      </w:r>
+      <w:proofErr w:type="spellEnd"/>
+      <w:r>
+        <w:t xml:space="preserve"> </w:t>
+      </w:r>
+      <w:proofErr w:type="spellStart"/>
+      <w:r>
+        <w:t>software</w:t>
+      </w:r>
+      <w:proofErr w:type="spellEnd"/>
+      <w:r>
+        <w:t xml:space="preserve"> (e.g. </w:t>
+      </w:r>
+      <w:proofErr w:type="spellStart"/>
+      <w:r>
+        <w:t>for</w:t>
+      </w:r>
+      <w:proofErr w:type="spellEnd"/>
+      <w:r>
+        <w:t xml:space="preserve"> </w:t>
+      </w:r>
+      <w:proofErr w:type="spellStart"/>
+      <w:r>
+        <w:t>production</w:t>
+      </w:r>
+      <w:proofErr w:type="spellEnd"/>
+      <w:r>
+        <w:t xml:space="preserve"> </w:t>
+      </w:r>
+      <w:proofErr w:type="spellStart"/>
+      <w:r>
+        <w:t>machine</w:t>
+      </w:r>
+      <w:proofErr w:type="spellEnd"/>
+      <w:r>
+        <w:t xml:space="preserve"> </w:t>
+      </w:r>
+      <w:proofErr w:type="spellStart"/>
+      <w:r>
+        <w:t>hygiene</w:t>
+      </w:r>
+      <w:proofErr w:type="spellEnd"/>
+      <w:r>
+        <w:t xml:space="preserve"> </w:t>
+      </w:r>
+      <w:proofErr w:type="spellStart"/>
+      <w:r>
+        <w:t>supervision</w:t>
+      </w:r>
+      <w:proofErr w:type="spellEnd"/>
+      <w:r>
+        <w:t xml:space="preserve">, </w:t>
+      </w:r>
+      <w:proofErr w:type="spellStart"/>
+      <w:r>
+        <w:t>production</w:t>
+      </w:r>
+      <w:proofErr w:type="spellEnd"/>
+      <w:r>
+        <w:t xml:space="preserve">-lot </w:t>
+      </w:r>
+      <w:proofErr w:type="spellStart"/>
+      <w:r>
+        <w:t>reporting</w:t>
+      </w:r>
+      <w:proofErr w:type="spellEnd"/>
+      <w:r>
+        <w:t xml:space="preserve"> etc.).</w:t>
       </w:r>
     </w:p>
     <w:p>
@@ -3859,12 +5770,21 @@
         </w:rPr>
         <w:t xml:space="preserve">proved that a major problem resulted from a severe lack of architecture governance. </w:t>
       </w:r>
+      <w:proofErr w:type="spellStart"/>
       <w:r>
         <w:rPr>
           <w:smallCaps/>
           <w:lang w:val="en-US"/>
         </w:rPr>
-        <w:t xml:space="preserve">Sheparding the architecture </w:t>
+        <w:t>Sheparding</w:t>
+      </w:r>
+      <w:proofErr w:type="spellEnd"/>
+      <w:r>
+        <w:rPr>
+          <w:smallCaps/>
+          <w:lang w:val="en-US"/>
+        </w:rPr>
+        <w:t xml:space="preserve"> the architecture </w:t>
       </w:r>
       <w:r>
         <w:rPr>
@@ -3894,7 +5814,35 @@
         <w:rPr>
           <w:lang w:val="en-US"/>
         </w:rPr>
-        <w:t>Thanks to Michael Mahlberg and Oliver Tigges for their helpful reviews.</w:t>
+        <w:t xml:space="preserve">Thanks to Michael </w:t>
+      </w:r>
+      <w:proofErr w:type="spellStart"/>
+      <w:r>
+        <w:rPr>
+          <w:lang w:val="en-US"/>
+        </w:rPr>
+        <w:t>Mahlberg</w:t>
+      </w:r>
+      <w:proofErr w:type="spellEnd"/>
+      <w:r>
+        <w:rPr>
+          <w:lang w:val="en-US"/>
+        </w:rPr>
+        <w:t xml:space="preserve"> and Oliver </w:t>
+      </w:r>
+      <w:proofErr w:type="spellStart"/>
+      <w:r>
+        <w:rPr>
+          <w:lang w:val="en-US"/>
+        </w:rPr>
+        <w:t>Tigges</w:t>
+      </w:r>
+      <w:proofErr w:type="spellEnd"/>
+      <w:r>
+        <w:rPr>
+          <w:lang w:val="en-US"/>
+        </w:rPr>
+        <w:t xml:space="preserve"> for their helpful reviews.</w:t>
       </w:r>
     </w:p>
     <w:p>
@@ -3908,8 +5856,13 @@
       <w:pPr>
         <w:pStyle w:val="berschrift2"/>
       </w:pPr>
-      <w:r>
-        <w:t>Contact Information</w:t>
+      <w:proofErr w:type="spellStart"/>
+      <w:r>
+        <w:t>Contact</w:t>
+      </w:r>
+      <w:proofErr w:type="spellEnd"/>
+      <w:r>
+        <w:t xml:space="preserve"> Information</w:t>
       </w:r>
     </w:p>
     <w:tbl>
@@ -3997,7 +5950,21 @@
               <w:rPr>
                 <w:lang w:val="en-US"/>
               </w:rPr>
-              <w:t>Supported by innoQ Deutschland GmbH,</w:t>
+              <w:t xml:space="preserve">Supported by </w:t>
+            </w:r>
+            <w:proofErr w:type="spellStart"/>
+            <w:r>
+              <w:rPr>
+                <w:lang w:val="en-US"/>
+              </w:rPr>
+              <w:t>innoQ</w:t>
+            </w:r>
+            <w:proofErr w:type="spellEnd"/>
+            <w:r>
+              <w:rPr>
+                <w:lang w:val="en-US"/>
+              </w:rPr>
+              <w:t xml:space="preserve"> Deutschland GmbH,</w:t>
             </w:r>
           </w:p>
           <w:p>
@@ -4006,12 +5973,28 @@
                 <w:lang w:val="en-US"/>
               </w:rPr>
             </w:pPr>
+            <w:proofErr w:type="spellStart"/>
             <w:r>
               <w:rPr>
                 <w:lang w:val="en-US"/>
               </w:rPr>
-              <w:t>Krischerstr. 100, D-40789 Monheim</w:t>
+              <w:t>Krischerstr</w:t>
             </w:r>
+            <w:proofErr w:type="spellEnd"/>
+            <w:r>
+              <w:rPr>
+                <w:lang w:val="en-US"/>
+              </w:rPr>
+              <w:t xml:space="preserve">. 100, D-40789 </w:t>
+            </w:r>
+            <w:proofErr w:type="spellStart"/>
+            <w:r>
+              <w:rPr>
+                <w:lang w:val="en-US"/>
+              </w:rPr>
+              <w:t>Monheim</w:t>
+            </w:r>
+            <w:proofErr w:type="spellEnd"/>
           </w:p>
         </w:tc>
         <w:tc>
@@ -4131,7 +6114,15 @@
         <w:t>References</w:t>
       </w:r>
       <w:r>
-        <w:t xml:space="preserve"> and Further Information</w:t>
+        <w:t xml:space="preserve"> </w:t>
+      </w:r>
+      <w:proofErr w:type="spellStart"/>
+      <w:r>
+        <w:t>and</w:t>
+      </w:r>
+      <w:proofErr w:type="spellEnd"/>
+      <w:r>
+        <w:t xml:space="preserve"> Further Information</w:t>
       </w:r>
     </w:p>
     <w:p>
@@ -4346,6 +6337,10 @@
       </w:rPr>
     </w:pPr>
     <w:r>
+      <w:rPr>
+        <w:noProof/>
+        <w:lang w:eastAsia="de-DE"/>
+      </w:rPr>
       <mc:AlternateContent>
         <mc:Choice Requires="wpg">
           <w:drawing>
@@ -4590,6 +6585,7 @@
         <w:kern w:val="28"/>
         <w:sz w:val="52"/>
         <w:szCs w:val="52"/>
+        <w:lang w:eastAsia="de-DE"/>
       </w:rPr>
       <w:drawing>
         <wp:anchor distT="0" distB="0" distL="114300" distR="114300" simplePos="0" relativeHeight="251658240" behindDoc="0" locked="0" layoutInCell="1" allowOverlap="1" wp14:anchorId="4D9EF35F" wp14:editId="15835F82">
@@ -4656,7 +6652,23 @@
         <w:rFonts w:ascii="Futura" w:hAnsi="Futura" w:cs="Futura"/>
         <w:color w:val="548DD4" w:themeColor="text2" w:themeTint="99"/>
       </w:rPr>
-      <w:t>Software Architecture Improvement - Whitepaper</w:t>
+      <w:t xml:space="preserve">Software Architecture </w:t>
+    </w:r>
+    <w:proofErr w:type="spellStart"/>
+    <w:r>
+      <w:rPr>
+        <w:rFonts w:ascii="Futura" w:hAnsi="Futura" w:cs="Futura"/>
+        <w:color w:val="548DD4" w:themeColor="text2" w:themeTint="99"/>
+      </w:rPr>
+      <w:t>Improvement</w:t>
+    </w:r>
+    <w:proofErr w:type="spellEnd"/>
+    <w:r>
+      <w:rPr>
+        <w:rFonts w:ascii="Futura" w:hAnsi="Futura" w:cs="Futura"/>
+        <w:color w:val="548DD4" w:themeColor="text2" w:themeTint="99"/>
+      </w:rPr>
+      <w:t xml:space="preserve"> - Whitepaper</w:t>
     </w:r>
   </w:p>
 </w:ftr>
@@ -4673,12 +6685,32 @@
         <w:rFonts w:ascii="Futura" w:hAnsi="Futura" w:cs="Futura"/>
         <w:color w:val="548DD4" w:themeColor="text2" w:themeTint="99"/>
       </w:rPr>
-      <w:t>Software Architecture Improvement - Whitepaper</w:t>
+      <w:t xml:space="preserve">Software Architecture </w:t>
+    </w:r>
+    <w:proofErr w:type="spellStart"/>
+    <w:r>
+      <w:rPr>
+        <w:rFonts w:ascii="Futura" w:hAnsi="Futura" w:cs="Futura"/>
+        <w:color w:val="548DD4" w:themeColor="text2" w:themeTint="99"/>
+      </w:rPr>
+      <w:t>Improvement</w:t>
+    </w:r>
+    <w:proofErr w:type="spellEnd"/>
+    <w:r>
+      <w:rPr>
+        <w:rFonts w:ascii="Futura" w:hAnsi="Futura" w:cs="Futura"/>
+        <w:color w:val="548DD4" w:themeColor="text2" w:themeTint="99"/>
+      </w:rPr>
+      <w:t xml:space="preserve"> - Whitepaper</w:t>
     </w:r>
     <w:r>
       <w:t xml:space="preserve"> </w:t>
     </w:r>
     <w:r>
+      <w:rPr>
+        <w:noProof/>
+        <w:lang w:eastAsia="de-DE"/>
+      </w:rPr>
       <mc:AlternateContent>
         <mc:Choice Requires="wpg">
           <w:drawing>
@@ -5930,6 +7962,7 @@
   <w:style w:type="character" w:default="1" w:styleId="Absatzstandardschriftart">
     <w:name w:val="Default Paragraph Font"/>
     <w:uiPriority w:val="1"/>
+    <w:semiHidden/>
     <w:unhideWhenUsed/>
   </w:style>
   <w:style w:type="table" w:default="1" w:styleId="NormaleTabelle">
@@ -6757,6 +8790,7 @@
   <w:style w:type="character" w:default="1" w:styleId="Absatzstandardschriftart">
     <w:name w:val="Default Paragraph Font"/>
     <w:uiPriority w:val="1"/>
+    <w:semiHidden/>
     <w:unhideWhenUsed/>
   </w:style>
   <w:style w:type="table" w:default="1" w:styleId="NormaleTabelle">

</xml_diff>